<commit_message>
Actualizado el diagrama y documentación con la ultima tutoria
</commit_message>
<xml_diff>
--- a/Documentacion/entregable.docx
+++ b/Documentacion/entregable.docx
@@ -35,8 +35,6 @@
         </w:rPr>
         <w:t>Y AUTOMÁTICA</w:t>
       </w:r>
-      <w:bookmarkStart w:id="0" w:name="_GoBack"/>
-      <w:bookmarkEnd w:id="0"/>
     </w:p>
     <w:p>
       <w:pPr>
@@ -729,7 +727,89 @@
           <w:sz w:val="28"/>
           <w:szCs w:val="28"/>
         </w:rPr>
-        <w:t>Debido a que va a ser un trabajo en grupo y se trata de un proyecto de software, nos ayudaremos de un repositorio de software alojado en la página github (</w:t>
+        <w:t>Se trata de un proyecto con muchas funcionalidades, debido a que se quiere simular el proceso completo de automatización de una casa. Debido a su complejidad, dividiremos el proceso de realización del proyecto en distintas etapas. Empezaremos por una etapa inicial en el que solo tendremos en cuenta los nodos. Dentro de los cuales, tendremos: sensores, actuadores y controladores.</w:t>
+      </w:r>
+    </w:p>
+    <w:p>
+      <w:pPr>
+        <w:jc w:val="both"/>
+        <w:rPr>
+          <w:rFonts w:ascii="LM Roman 10 Regular" w:eastAsia="Times New Roman" w:hAnsi="LM Roman 10 Regular" w:cs="Times New Roman"/>
+          <w:color w:val="000000"/>
+          <w:sz w:val="28"/>
+          <w:szCs w:val="28"/>
+        </w:rPr>
+      </w:pPr>
+    </w:p>
+    <w:p>
+      <w:pPr>
+        <w:jc w:val="both"/>
+        <w:rPr>
+          <w:rFonts w:ascii="LM Roman 10 Regular" w:eastAsia="Times New Roman" w:hAnsi="LM Roman 10 Regular" w:cs="Times New Roman"/>
+          <w:color w:val="000000"/>
+          <w:sz w:val="28"/>
+          <w:szCs w:val="28"/>
+        </w:rPr>
+      </w:pPr>
+      <w:r>
+        <w:rPr>
+          <w:rFonts w:ascii="LM Roman 10 Regular" w:eastAsia="Times New Roman" w:hAnsi="LM Roman 10 Regular" w:cs="Times New Roman"/>
+          <w:color w:val="000000"/>
+          <w:sz w:val="28"/>
+          <w:szCs w:val="28"/>
+        </w:rPr>
+        <w:t>En una segunda etapa, se tendrá en cuenta las distintas comunicaciones entre los controladores con los sensores y actuadores. para hacer el control automático.</w:t>
+      </w:r>
+    </w:p>
+    <w:p>
+      <w:pPr>
+        <w:jc w:val="both"/>
+        <w:rPr>
+          <w:rFonts w:ascii="LM Roman 10 Regular" w:eastAsia="Times New Roman" w:hAnsi="LM Roman 10 Regular" w:cs="Times New Roman"/>
+          <w:color w:val="000000"/>
+          <w:sz w:val="28"/>
+          <w:szCs w:val="28"/>
+        </w:rPr>
+      </w:pPr>
+    </w:p>
+    <w:p>
+      <w:pPr>
+        <w:jc w:val="both"/>
+        <w:rPr>
+          <w:rFonts w:ascii="LM Roman 10 Regular" w:eastAsia="Times New Roman" w:hAnsi="LM Roman 10 Regular" w:cs="Times New Roman"/>
+          <w:color w:val="000000"/>
+          <w:sz w:val="28"/>
+          <w:szCs w:val="28"/>
+        </w:rPr>
+      </w:pPr>
+      <w:r>
+        <w:rPr>
+          <w:rFonts w:ascii="LM Roman 10 Regular" w:eastAsia="Times New Roman" w:hAnsi="LM Roman 10 Regular" w:cs="Times New Roman"/>
+          <w:color w:val="000000"/>
+          <w:sz w:val="28"/>
+          <w:szCs w:val="28"/>
+        </w:rPr>
+        <w:t xml:space="preserve">Debido a que va a ser un trabajo en grupo y se trata de un proyecto de software, nos ayudaremos de un repositorio de software alojado en la página </w:t>
+      </w:r>
+      <w:proofErr w:type="spellStart"/>
+      <w:r>
+        <w:rPr>
+          <w:rFonts w:ascii="LM Roman 10 Regular" w:eastAsia="Times New Roman" w:hAnsi="LM Roman 10 Regular" w:cs="Times New Roman"/>
+          <w:color w:val="000000"/>
+          <w:sz w:val="28"/>
+          <w:szCs w:val="28"/>
+        </w:rPr>
+        <w:t>github</w:t>
+      </w:r>
+      <w:proofErr w:type="spellEnd"/>
+      <w:r>
+        <w:rPr>
+          <w:rFonts w:ascii="LM Roman 10 Regular" w:eastAsia="Times New Roman" w:hAnsi="LM Roman 10 Regular" w:cs="Times New Roman"/>
+          <w:color w:val="000000"/>
+          <w:sz w:val="28"/>
+          <w:szCs w:val="28"/>
+        </w:rPr>
+        <w:t xml:space="preserve"> (</w:t>
       </w:r>
       <w:hyperlink r:id="rId10" w:history="1">
         <w:r>
@@ -764,6 +844,86 @@
     </w:p>
     <w:p>
       <w:pPr>
+        <w:rPr>
+          <w:rFonts w:ascii="LM Roman 10 Regular" w:eastAsia="Times New Roman" w:hAnsi="LM Roman 10 Regular" w:cs="Times New Roman"/>
+          <w:color w:val="000000"/>
+          <w:sz w:val="28"/>
+          <w:szCs w:val="28"/>
+        </w:rPr>
+      </w:pPr>
+    </w:p>
+    <w:p>
+      <w:pPr>
+        <w:rPr>
+          <w:rFonts w:ascii="LM Roman 10 Regular" w:eastAsia="Times New Roman" w:hAnsi="LM Roman 10 Regular" w:cs="Times New Roman"/>
+          <w:color w:val="000000"/>
+          <w:sz w:val="28"/>
+          <w:szCs w:val="28"/>
+        </w:rPr>
+      </w:pPr>
+    </w:p>
+    <w:p>
+      <w:pPr>
+        <w:rPr>
+          <w:rFonts w:ascii="LM Roman 10 Regular" w:eastAsia="Times New Roman" w:hAnsi="LM Roman 10 Regular" w:cs="Times New Roman"/>
+          <w:color w:val="000000"/>
+          <w:sz w:val="28"/>
+          <w:szCs w:val="28"/>
+        </w:rPr>
+      </w:pPr>
+    </w:p>
+    <w:p>
+      <w:pPr>
+        <w:rPr>
+          <w:rFonts w:ascii="LM Roman 10 Regular" w:eastAsia="Times New Roman" w:hAnsi="LM Roman 10 Regular" w:cs="Times New Roman"/>
+          <w:color w:val="000000"/>
+          <w:sz w:val="28"/>
+          <w:szCs w:val="28"/>
+        </w:rPr>
+      </w:pPr>
+    </w:p>
+    <w:p>
+      <w:pPr>
+        <w:rPr>
+          <w:rFonts w:ascii="LM Roman 10 Regular" w:eastAsia="Times New Roman" w:hAnsi="LM Roman 10 Regular" w:cs="Times New Roman"/>
+          <w:color w:val="000000"/>
+          <w:sz w:val="28"/>
+          <w:szCs w:val="28"/>
+        </w:rPr>
+      </w:pPr>
+    </w:p>
+    <w:p>
+      <w:pPr>
+        <w:rPr>
+          <w:rFonts w:ascii="LM Roman 10 Regular" w:eastAsia="Times New Roman" w:hAnsi="LM Roman 10 Regular" w:cs="Times New Roman"/>
+          <w:color w:val="000000"/>
+          <w:sz w:val="28"/>
+          <w:szCs w:val="28"/>
+        </w:rPr>
+      </w:pPr>
+    </w:p>
+    <w:p>
+      <w:pPr>
+        <w:rPr>
+          <w:rFonts w:ascii="LM Roman 10 Regular" w:eastAsia="Times New Roman" w:hAnsi="LM Roman 10 Regular" w:cs="Times New Roman"/>
+          <w:color w:val="000000"/>
+          <w:sz w:val="28"/>
+          <w:szCs w:val="28"/>
+        </w:rPr>
+      </w:pPr>
+    </w:p>
+    <w:p>
+      <w:pPr>
+        <w:rPr>
+          <w:rFonts w:ascii="LM Roman 10 Regular" w:eastAsia="Times New Roman" w:hAnsi="LM Roman 10 Regular" w:cs="Times New Roman"/>
+          <w:color w:val="000000"/>
+          <w:sz w:val="28"/>
+          <w:szCs w:val="28"/>
+        </w:rPr>
+      </w:pPr>
+    </w:p>
+    <w:p>
+      <w:pPr>
         <w:pStyle w:val="Prrafodelista"/>
         <w:numPr>
           <w:ilvl w:val="0"/>
@@ -785,6 +945,7 @@
           <w:sz w:val="28"/>
           <w:szCs w:val="28"/>
         </w:rPr>
+        <w:lastRenderedPageBreak/>
         <w:t>Diagrama de clases.</w:t>
       </w:r>
     </w:p>
@@ -819,37 +980,208 @@
     </w:p>
     <w:p>
       <w:pPr>
-        <w:rPr>
-          <w:rFonts w:ascii="LM Roman 10 Regular" w:eastAsia="Times New Roman" w:hAnsi="LM Roman 10 Regular" w:cs="Times New Roman"/>
-          <w:color w:val="000000"/>
-          <w:sz w:val="28"/>
-          <w:szCs w:val="28"/>
-        </w:rPr>
-      </w:pPr>
-    </w:p>
-    <w:p>
-      <w:pPr>
-        <w:rPr>
-          <w:rFonts w:ascii="LM Roman 10 Regular" w:eastAsia="Times New Roman" w:hAnsi="LM Roman 10 Regular" w:cs="Times New Roman"/>
-          <w:color w:val="000000"/>
-          <w:sz w:val="28"/>
-          <w:szCs w:val="28"/>
-        </w:rPr>
-      </w:pPr>
-    </w:p>
-    <w:p>
-      <w:pPr>
-        <w:rPr>
-          <w:rFonts w:ascii="LM Roman 10 Regular" w:hAnsi="LM Roman 10 Regular" w:cs="Times New Roman"/>
-          <w:color w:val="000000"/>
-        </w:rPr>
-      </w:pPr>
+        <w:jc w:val="both"/>
+        <w:rPr>
+          <w:rFonts w:ascii="LM Roman 10 Regular" w:eastAsia="Times New Roman" w:hAnsi="LM Roman 10 Regular" w:cs="Times New Roman"/>
+          <w:color w:val="000000"/>
+          <w:sz w:val="28"/>
+          <w:szCs w:val="28"/>
+        </w:rPr>
+      </w:pPr>
+      <w:r>
+        <w:rPr>
+          <w:rFonts w:ascii="LM Roman 10 Regular" w:eastAsia="Times New Roman" w:hAnsi="LM Roman 10 Regular" w:cs="Times New Roman"/>
+          <w:color w:val="000000"/>
+          <w:sz w:val="28"/>
+          <w:szCs w:val="28"/>
+        </w:rPr>
+        <w:t>En este primer diagrama, se muestra el relacionado con los nodos, nos hemos abstraído de la parte global del proyecto y nos hemos centrado únicamente en la primera parte del proyecto.</w:t>
+      </w:r>
+    </w:p>
+    <w:p>
+      <w:pPr>
+        <w:rPr>
+          <w:rFonts w:ascii="LM Roman 10 Regular" w:eastAsia="Times New Roman" w:hAnsi="LM Roman 10 Regular" w:cs="Times New Roman"/>
+          <w:color w:val="000000"/>
+          <w:sz w:val="28"/>
+          <w:szCs w:val="28"/>
+        </w:rPr>
+      </w:pPr>
+    </w:p>
+    <w:p>
+      <w:pPr>
+        <w:rPr>
+          <w:rFonts w:ascii="LM Roman 10 Regular" w:hAnsi="LM Roman 10 Regular" w:cs="Times New Roman"/>
+          <w:color w:val="000000"/>
+        </w:rPr>
+      </w:pPr>
+      <w:r>
+        <w:rPr>
+          <w:rFonts w:ascii="LM Roman 10 Regular" w:hAnsi="LM Roman 10 Regular" w:cs="Times New Roman"/>
+          <w:color w:val="000000"/>
+        </w:rPr>
+        <w:drawing>
+          <wp:inline distT="0" distB="0" distL="0" distR="0" wp14:anchorId="7799BECE" wp14:editId="6039E63C">
+            <wp:extent cx="5396230" cy="3232785"/>
+            <wp:effectExtent l="0" t="0" r="0" b="0"/>
+            <wp:docPr id="1" name="Imagen 1"/>
+            <wp:cNvGraphicFramePr>
+              <a:graphicFrameLocks xmlns:a="http://schemas.openxmlformats.org/drawingml/2006/main" noChangeAspect="1"/>
+            </wp:cNvGraphicFramePr>
+            <a:graphic xmlns:a="http://schemas.openxmlformats.org/drawingml/2006/main">
+              <a:graphicData uri="http://schemas.openxmlformats.org/drawingml/2006/picture">
+                <pic:pic xmlns:pic="http://schemas.openxmlformats.org/drawingml/2006/picture">
+                  <pic:nvPicPr>
+                    <pic:cNvPr id="0" name="Captura de pantalla 2013-10-29 a la(s) 19.21.00.png"/>
+                    <pic:cNvPicPr/>
+                  </pic:nvPicPr>
+                  <pic:blipFill>
+                    <a:blip r:embed="rId11">
+                      <a:extLst>
+                        <a:ext uri="{28A0092B-C50C-407E-A947-70E740481C1C}">
+                          <a14:useLocalDpi xmlns:a14="http://schemas.microsoft.com/office/drawing/2010/main" val="0"/>
+                        </a:ext>
+                      </a:extLst>
+                    </a:blip>
+                    <a:stretch>
+                      <a:fillRect/>
+                    </a:stretch>
+                  </pic:blipFill>
+                  <pic:spPr>
+                    <a:xfrm>
+                      <a:off x="0" y="0"/>
+                      <a:ext cx="5396230" cy="3232785"/>
+                    </a:xfrm>
+                    <a:prstGeom prst="rect">
+                      <a:avLst/>
+                    </a:prstGeom>
+                  </pic:spPr>
+                </pic:pic>
+              </a:graphicData>
+            </a:graphic>
+          </wp:inline>
+        </w:drawing>
+      </w:r>
+    </w:p>
+    <w:p>
+      <w:pPr>
+        <w:rPr>
+          <w:rFonts w:ascii="LM Roman 10 Regular" w:hAnsi="LM Roman 10 Regular" w:cs="Times New Roman"/>
+          <w:color w:val="000000"/>
+        </w:rPr>
+      </w:pPr>
+    </w:p>
+    <w:p>
+      <w:pPr>
+        <w:rPr>
+          <w:rFonts w:ascii="LM Roman 10 Regular" w:hAnsi="LM Roman 10 Regular" w:cs="Times New Roman"/>
+          <w:color w:val="000000"/>
+        </w:rPr>
+      </w:pPr>
+      <w:r>
+        <w:rPr>
+          <w:rFonts w:ascii="LM Roman 10 Regular" w:hAnsi="LM Roman 10 Regular" w:cs="Times New Roman"/>
+          <w:color w:val="000000"/>
+        </w:rPr>
+        <w:t>Otro segundo diagrama es el relacionado con las comunicaciones:</w:t>
+      </w:r>
+    </w:p>
+    <w:p>
+      <w:pPr>
+        <w:jc w:val="center"/>
+        <w:rPr>
+          <w:rFonts w:ascii="LM Roman 10 Regular" w:hAnsi="LM Roman 10 Regular" w:cs="Times New Roman"/>
+          <w:color w:val="000000"/>
+        </w:rPr>
+      </w:pPr>
+      <w:r>
+        <w:rPr>
+          <w:rFonts w:ascii="LM Roman 10 Regular" w:hAnsi="LM Roman 10 Regular" w:cs="Times New Roman"/>
+          <w:noProof/>
+          <w:color w:val="000000"/>
+          <w:lang w:val="es-ES"/>
+        </w:rPr>
+        <w:drawing>
+          <wp:inline distT="0" distB="0" distL="0" distR="0" wp14:anchorId="4DBFA16C" wp14:editId="6353B3CF">
+            <wp:extent cx="2403803" cy="1337678"/>
+            <wp:effectExtent l="0" t="0" r="9525" b="8890"/>
+            <wp:docPr id="2" name="Imagen 2"/>
+            <wp:cNvGraphicFramePr>
+              <a:graphicFrameLocks xmlns:a="http://schemas.openxmlformats.org/drawingml/2006/main" noChangeAspect="1"/>
+            </wp:cNvGraphicFramePr>
+            <a:graphic xmlns:a="http://schemas.openxmlformats.org/drawingml/2006/main">
+              <a:graphicData uri="http://schemas.openxmlformats.org/drawingml/2006/picture">
+                <pic:pic xmlns:pic="http://schemas.openxmlformats.org/drawingml/2006/picture">
+                  <pic:nvPicPr>
+                    <pic:cNvPr id="0" name="Captura de pantalla 2013-10-29 a la(s) 19.22.03.png"/>
+                    <pic:cNvPicPr/>
+                  </pic:nvPicPr>
+                  <pic:blipFill>
+                    <a:blip r:embed="rId12">
+                      <a:extLst>
+                        <a:ext uri="{28A0092B-C50C-407E-A947-70E740481C1C}">
+                          <a14:useLocalDpi xmlns:a14="http://schemas.microsoft.com/office/drawing/2010/main" val="0"/>
+                        </a:ext>
+                      </a:extLst>
+                    </a:blip>
+                    <a:stretch>
+                      <a:fillRect/>
+                    </a:stretch>
+                  </pic:blipFill>
+                  <pic:spPr>
+                    <a:xfrm>
+                      <a:off x="0" y="0"/>
+                      <a:ext cx="2404025" cy="1337802"/>
+                    </a:xfrm>
+                    <a:prstGeom prst="rect">
+                      <a:avLst/>
+                    </a:prstGeom>
+                  </pic:spPr>
+                </pic:pic>
+              </a:graphicData>
+            </a:graphic>
+          </wp:inline>
+        </w:drawing>
+      </w:r>
+    </w:p>
+    <w:p>
+      <w:pPr>
+        <w:jc w:val="center"/>
+        <w:rPr>
+          <w:rFonts w:ascii="LM Roman 10 Regular" w:hAnsi="LM Roman 10 Regular" w:cs="Times New Roman"/>
+          <w:color w:val="000000"/>
+        </w:rPr>
+      </w:pPr>
+    </w:p>
+    <w:p>
+      <w:pPr>
+        <w:rPr>
+          <w:rFonts w:ascii="LM Roman 10 Regular" w:hAnsi="LM Roman 10 Regular" w:cs="Times New Roman"/>
+          <w:color w:val="000000"/>
+        </w:rPr>
+      </w:pPr>
+      <w:r>
+        <w:rPr>
+          <w:rFonts w:ascii="LM Roman 10 Regular" w:hAnsi="LM Roman 10 Regular" w:cs="Times New Roman"/>
+          <w:color w:val="000000"/>
+        </w:rPr>
+        <w:t>Como hemos dicho al principio, no hemos incluido el diagrama de clases relacionado a la implementación del telecontrol</w:t>
+      </w:r>
+      <w:r>
+        <w:rPr>
+          <w:rFonts w:ascii="LM Roman 10 Regular" w:hAnsi="LM Roman 10 Regular" w:cs="Times New Roman"/>
+          <w:color w:val="000000"/>
+        </w:rPr>
+        <w:t xml:space="preserve"> y gestión de usuarios. Eso se irá implementando a medida que avancemos con el proyecto.</w:t>
+      </w:r>
+      <w:bookmarkStart w:id="0" w:name="_GoBack"/>
+      <w:bookmarkEnd w:id="0"/>
     </w:p>
     <w:sectPr>
-      <w:headerReference w:type="even" r:id="rId11"/>
-      <w:headerReference w:type="default" r:id="rId12"/>
-      <w:footerReference w:type="even" r:id="rId13"/>
-      <w:footerReference w:type="default" r:id="rId14"/>
+      <w:headerReference w:type="even" r:id="rId13"/>
+      <w:headerReference w:type="default" r:id="rId14"/>
+      <w:footerReference w:type="even" r:id="rId15"/>
+      <w:footerReference w:type="default" r:id="rId16"/>
       <w:pgSz w:w="11900" w:h="16840"/>
       <w:pgMar w:top="1103" w:right="1701" w:bottom="851" w:left="1701" w:header="567" w:footer="708" w:gutter="0"/>
       <w:cols w:space="708"/>
@@ -1014,7 +1346,25 @@
         <w:sz w:val="20"/>
         <w:szCs w:val="20"/>
       </w:rPr>
-      <w:t>Sistema de control domótico.</w:t>
+      <w:t xml:space="preserve">Sistema de control </w:t>
+    </w:r>
+    <w:proofErr w:type="spellStart"/>
+    <w:r>
+      <w:rPr>
+        <w:rFonts w:ascii="LM Roman 10 Italic" w:hAnsi="LM Roman 10 Italic"/>
+        <w:sz w:val="20"/>
+        <w:szCs w:val="20"/>
+      </w:rPr>
+      <w:t>domótico</w:t>
+    </w:r>
+    <w:proofErr w:type="spellEnd"/>
+    <w:r>
+      <w:rPr>
+        <w:rFonts w:ascii="LM Roman 10 Italic" w:hAnsi="LM Roman 10 Italic"/>
+        <w:sz w:val="20"/>
+        <w:szCs w:val="20"/>
+      </w:rPr>
+      <w:t>.</w:t>
     </w:r>
     <w:r>
       <w:rPr>
@@ -1074,7 +1424,25 @@
         <w:sz w:val="20"/>
         <w:szCs w:val="20"/>
       </w:rPr>
-      <w:t>Sistema de control domótico.</w:t>
+      <w:t xml:space="preserve">Sistema de control </w:t>
+    </w:r>
+    <w:proofErr w:type="spellStart"/>
+    <w:r>
+      <w:rPr>
+        <w:rFonts w:ascii="LM Roman 10 Italic" w:hAnsi="LM Roman 10 Italic"/>
+        <w:sz w:val="20"/>
+        <w:szCs w:val="20"/>
+      </w:rPr>
+      <w:t>domótico</w:t>
+    </w:r>
+    <w:proofErr w:type="spellEnd"/>
+    <w:r>
+      <w:rPr>
+        <w:rFonts w:ascii="LM Roman 10 Italic" w:hAnsi="LM Roman 10 Italic"/>
+        <w:sz w:val="20"/>
+        <w:szCs w:val="20"/>
+      </w:rPr>
+      <w:t>.</w:t>
     </w:r>
     <w:r>
       <w:rPr>
@@ -2848,7 +3216,7 @@
 </file>
 
 <file path=customXml/itemProps1.xml><?xml version="1.0" encoding="utf-8"?>
-<ds:datastoreItem xmlns:ds="http://schemas.openxmlformats.org/officeDocument/2006/customXml" ds:itemID="{2B5CDEB2-E3AF-054F-AF67-0FB423682870}">
+<ds:datastoreItem xmlns:ds="http://schemas.openxmlformats.org/officeDocument/2006/customXml" ds:itemID="{549490D9-B8D9-9446-A857-40F6ED177592}">
   <ds:schemaRefs>
     <ds:schemaRef ds:uri="http://schemas.openxmlformats.org/officeDocument/2006/bibliography"/>
   </ds:schemaRefs>

</xml_diff>

<commit_message>
Modificación de letra y algo más
</commit_message>
<xml_diff>
--- a/Documentacion/entregable.docx
+++ b/Documentacion/entregable.docx
@@ -14,24 +14,32 @@
       <w:pPr>
         <w:jc w:val="center"/>
         <w:rPr>
-          <w:rFonts w:ascii="LM Roman 10 Regular" w:hAnsi="LM Roman 10 Regular" w:cs="Times New Roman"/>
-        </w:rPr>
-      </w:pPr>
-      <w:r>
-        <w:rPr>
-          <w:rFonts w:ascii="LM Roman 10 Regular" w:hAnsi="LM Roman 10 Regular" w:cs="Times New Roman"/>
+          <w:rFonts w:ascii="Calibri" w:hAnsi="Calibri" w:cs="Times New Roman"/>
+          <w:sz w:val="28"/>
+          <w:szCs w:val="28"/>
+        </w:rPr>
+      </w:pPr>
+      <w:r>
+        <w:rPr>
+          <w:rFonts w:ascii="Calibri" w:hAnsi="Calibri" w:cs="Times New Roman"/>
+          <w:sz w:val="28"/>
+          <w:szCs w:val="28"/>
         </w:rPr>
         <w:t xml:space="preserve">DEPARTAMENTO DE </w:t>
       </w:r>
       <w:r>
         <w:rPr>
-          <w:rFonts w:ascii="LM Roman 10 Regular" w:hAnsi="LM Roman 10 Regular" w:cs="Times New Roman"/>
+          <w:rFonts w:ascii="Calibri" w:hAnsi="Calibri" w:cs="Times New Roman"/>
+          <w:sz w:val="28"/>
+          <w:szCs w:val="28"/>
         </w:rPr>
         <w:t xml:space="preserve">SISTEMAS </w:t>
       </w:r>
       <w:r>
         <w:rPr>
-          <w:rFonts w:ascii="LM Roman 10 Regular" w:hAnsi="LM Roman 10 Regular" w:cs="Times New Roman"/>
+          <w:rFonts w:ascii="Calibri" w:hAnsi="Calibri" w:cs="Times New Roman"/>
+          <w:sz w:val="28"/>
+          <w:szCs w:val="28"/>
         </w:rPr>
         <w:t>Y AUTOMÁTICA</w:t>
       </w:r>
@@ -180,12 +188,16 @@
       <w:pPr>
         <w:jc w:val="center"/>
         <w:rPr>
-          <w:rFonts w:ascii="LM Roman 10 Regular" w:hAnsi="LM Roman 10 Regular" w:cs="Times New Roman"/>
-        </w:rPr>
-      </w:pPr>
-      <w:r>
-        <w:rPr>
-          <w:rFonts w:ascii="LM Roman 10 Regular" w:hAnsi="LM Roman 10 Regular" w:cs="Times New Roman"/>
+          <w:rFonts w:ascii="Calibri" w:hAnsi="Calibri" w:cs="Times New Roman"/>
+          <w:sz w:val="28"/>
+          <w:szCs w:val="28"/>
+        </w:rPr>
+      </w:pPr>
+      <w:r>
+        <w:rPr>
+          <w:rFonts w:ascii="Calibri" w:hAnsi="Calibri" w:cs="Times New Roman"/>
+          <w:sz w:val="28"/>
+          <w:szCs w:val="28"/>
         </w:rPr>
         <w:t>UNIVERSIDAD CARLOS III DE MADRID</w:t>
       </w:r>
@@ -194,12 +206,16 @@
       <w:pPr>
         <w:jc w:val="center"/>
         <w:rPr>
-          <w:rFonts w:ascii="LM Roman 10 Regular" w:hAnsi="LM Roman 10 Regular" w:cs="Times New Roman"/>
-        </w:rPr>
-      </w:pPr>
-      <w:r>
-        <w:rPr>
-          <w:rFonts w:ascii="LM Roman 10 Regular" w:hAnsi="LM Roman 10 Regular" w:cs="Times New Roman"/>
+          <w:rFonts w:ascii="Calibri" w:hAnsi="Calibri" w:cs="Times New Roman"/>
+          <w:sz w:val="28"/>
+          <w:szCs w:val="28"/>
+        </w:rPr>
+      </w:pPr>
+      <w:r>
+        <w:rPr>
+          <w:rFonts w:ascii="Calibri" w:hAnsi="Calibri" w:cs="Times New Roman"/>
+          <w:sz w:val="28"/>
+          <w:szCs w:val="28"/>
         </w:rPr>
         <w:t>ESCUELA POLITÉCNICA SUPERIOR</w:t>
       </w:r>
@@ -207,7 +223,9 @@
     <w:p>
       <w:pPr>
         <w:rPr>
-          <w:rFonts w:ascii="LM Roman 10 Regular" w:hAnsi="LM Roman 10 Regular" w:cs="Times New Roman"/>
+          <w:rFonts w:ascii="Calibri" w:hAnsi="Calibri" w:cs="Times New Roman"/>
+          <w:sz w:val="28"/>
+          <w:szCs w:val="28"/>
         </w:rPr>
       </w:pPr>
     </w:p>
@@ -215,12 +233,16 @@
       <w:pPr>
         <w:jc w:val="center"/>
         <w:rPr>
-          <w:rFonts w:ascii="LM Roman 10 Regular" w:hAnsi="LM Roman 10 Regular" w:cs="Times New Roman"/>
-        </w:rPr>
-      </w:pPr>
-      <w:r>
-        <w:rPr>
-          <w:rFonts w:ascii="LM Roman 10 Regular" w:hAnsi="LM Roman 10 Regular" w:cs="Times New Roman"/>
+          <w:rFonts w:ascii="Calibri" w:hAnsi="Calibri" w:cs="Times New Roman"/>
+          <w:sz w:val="28"/>
+          <w:szCs w:val="28"/>
+        </w:rPr>
+      </w:pPr>
+      <w:r>
+        <w:rPr>
+          <w:rFonts w:ascii="Calibri" w:hAnsi="Calibri" w:cs="Times New Roman"/>
+          <w:sz w:val="28"/>
+          <w:szCs w:val="28"/>
         </w:rPr>
         <w:t>Grado en Ingeniería Electrónica, Industrial y Automática</w:t>
       </w:r>
@@ -228,14 +250,18 @@
     <w:p>
       <w:pPr>
         <w:rPr>
-          <w:rFonts w:ascii="LM Roman 10 Regular" w:hAnsi="LM Roman 10 Regular" w:cs="Times New Roman"/>
-        </w:rPr>
-      </w:pPr>
-    </w:p>
-    <w:p>
-      <w:pPr>
-        <w:rPr>
-          <w:rFonts w:ascii="LM Roman 10 Regular" w:hAnsi="LM Roman 10 Regular" w:cs="Times New Roman"/>
+          <w:rFonts w:ascii="Calibri" w:hAnsi="Calibri" w:cs="Times New Roman"/>
+          <w:sz w:val="28"/>
+          <w:szCs w:val="28"/>
+        </w:rPr>
+      </w:pPr>
+    </w:p>
+    <w:p>
+      <w:pPr>
+        <w:rPr>
+          <w:rFonts w:ascii="Calibri" w:hAnsi="Calibri" w:cs="Times New Roman"/>
+          <w:sz w:val="28"/>
+          <w:szCs w:val="28"/>
         </w:rPr>
       </w:pPr>
     </w:p>
@@ -243,14 +269,18 @@
       <w:pPr>
         <w:jc w:val="center"/>
         <w:rPr>
-          <w:rFonts w:ascii="LM Roman 10 Regular" w:hAnsi="LM Roman 10 Regular" w:cs="Times New Roman"/>
+          <w:rFonts w:ascii="Calibri" w:hAnsi="Calibri" w:cs="Times New Roman"/>
           <w:b/>
-        </w:rPr>
-      </w:pPr>
-      <w:r>
-        <w:rPr>
-          <w:rFonts w:ascii="LM Roman 10 Regular" w:hAnsi="LM Roman 10 Regular" w:cs="Times New Roman"/>
+          <w:sz w:val="28"/>
+          <w:szCs w:val="28"/>
+        </w:rPr>
+      </w:pPr>
+      <w:r>
+        <w:rPr>
+          <w:rFonts w:ascii="Calibri" w:hAnsi="Calibri" w:cs="Times New Roman"/>
           <w:b/>
+          <w:sz w:val="28"/>
+          <w:szCs w:val="28"/>
         </w:rPr>
         <w:t>INFORMÁTICA INDUSTRIAL</w:t>
       </w:r>
@@ -259,7 +289,9 @@
       <w:pPr>
         <w:jc w:val="center"/>
         <w:rPr>
-          <w:rFonts w:ascii="LM Roman 10 Regular" w:hAnsi="LM Roman 10 Regular" w:cs="Times New Roman"/>
+          <w:rFonts w:ascii="Calibri" w:hAnsi="Calibri" w:cs="Times New Roman"/>
+          <w:sz w:val="28"/>
+          <w:szCs w:val="28"/>
         </w:rPr>
       </w:pPr>
     </w:p>
@@ -267,7 +299,9 @@
       <w:pPr>
         <w:jc w:val="center"/>
         <w:rPr>
-          <w:rFonts w:ascii="LM Roman 10 Regular" w:hAnsi="LM Roman 10 Regular" w:cs="Times New Roman"/>
+          <w:rFonts w:ascii="Calibri" w:hAnsi="Calibri" w:cs="Times New Roman"/>
+          <w:sz w:val="28"/>
+          <w:szCs w:val="28"/>
         </w:rPr>
       </w:pPr>
     </w:p>
@@ -275,7 +309,9 @@
       <w:pPr>
         <w:jc w:val="center"/>
         <w:rPr>
-          <w:rFonts w:ascii="LM Roman 10 Regular" w:hAnsi="LM Roman 10 Regular" w:cs="Times New Roman"/>
+          <w:rFonts w:ascii="Calibri" w:hAnsi="Calibri" w:cs="Times New Roman"/>
+          <w:sz w:val="28"/>
+          <w:szCs w:val="28"/>
         </w:rPr>
       </w:pPr>
     </w:p>
@@ -283,14 +319,18 @@
       <w:pPr>
         <w:jc w:val="center"/>
         <w:rPr>
-          <w:rFonts w:ascii="LM Roman 10 Regular" w:hAnsi="LM Roman 10 Regular" w:cs="Times New Roman"/>
+          <w:rFonts w:ascii="Calibri" w:hAnsi="Calibri" w:cs="Times New Roman"/>
           <w:i/>
-        </w:rPr>
-      </w:pPr>
-      <w:r>
-        <w:rPr>
-          <w:rFonts w:ascii="LM Roman 10 Regular" w:hAnsi="LM Roman 10 Regular" w:cs="Times New Roman"/>
+          <w:sz w:val="28"/>
+          <w:szCs w:val="28"/>
+        </w:rPr>
+      </w:pPr>
+      <w:r>
+        <w:rPr>
+          <w:rFonts w:ascii="Calibri" w:hAnsi="Calibri" w:cs="Times New Roman"/>
           <w:i/>
+          <w:sz w:val="28"/>
+          <w:szCs w:val="28"/>
         </w:rPr>
         <w:t>PROYECTO: SISTEMA DE CONTROL DOMÓTICO</w:t>
       </w:r>
@@ -299,7 +339,9 @@
       <w:pPr>
         <w:jc w:val="center"/>
         <w:rPr>
-          <w:rFonts w:ascii="LM Roman 10 Regular" w:hAnsi="LM Roman 10 Regular" w:cs="Times New Roman"/>
+          <w:rFonts w:ascii="Calibri" w:hAnsi="Calibri" w:cs="Times New Roman"/>
+          <w:sz w:val="28"/>
+          <w:szCs w:val="28"/>
         </w:rPr>
       </w:pPr>
     </w:p>
@@ -307,12 +349,16 @@
       <w:pPr>
         <w:jc w:val="center"/>
         <w:rPr>
-          <w:rFonts w:ascii="LM Roman 10 Regular" w:hAnsi="LM Roman 10 Regular" w:cs="Times New Roman"/>
-        </w:rPr>
-      </w:pPr>
-      <w:r>
-        <w:rPr>
-          <w:rFonts w:ascii="LM Roman 10 Regular" w:hAnsi="LM Roman 10 Regular" w:cs="Times New Roman"/>
+          <w:rFonts w:ascii="Calibri" w:hAnsi="Calibri" w:cs="Times New Roman"/>
+          <w:sz w:val="28"/>
+          <w:szCs w:val="28"/>
+        </w:rPr>
+      </w:pPr>
+      <w:r>
+        <w:rPr>
+          <w:rFonts w:ascii="Calibri" w:hAnsi="Calibri" w:cs="Times New Roman"/>
+          <w:sz w:val="28"/>
+          <w:szCs w:val="28"/>
         </w:rPr>
         <w:t>Alumnos:</w:t>
       </w:r>
@@ -321,7 +367,9 @@
       <w:pPr>
         <w:jc w:val="center"/>
         <w:rPr>
-          <w:rFonts w:ascii="LM Roman 10 Regular" w:hAnsi="LM Roman 10 Regular" w:cs="Times New Roman"/>
+          <w:rFonts w:ascii="Calibri" w:hAnsi="Calibri" w:cs="Times New Roman"/>
+          <w:sz w:val="28"/>
+          <w:szCs w:val="28"/>
         </w:rPr>
       </w:pPr>
     </w:p>
@@ -341,8 +389,8 @@
         <w:tblLook w:val="04A0" w:firstRow="1" w:lastRow="0" w:firstColumn="1" w:lastColumn="0" w:noHBand="0" w:noVBand="1"/>
       </w:tblPr>
       <w:tblGrid>
-        <w:gridCol w:w="1376"/>
-        <w:gridCol w:w="5253"/>
+        <w:gridCol w:w="1494"/>
+        <w:gridCol w:w="5135"/>
       </w:tblGrid>
       <w:tr>
         <w:tc>
@@ -352,12 +400,16 @@
           <w:p>
             <w:pPr>
               <w:rPr>
-                <w:rFonts w:ascii="LM Roman 10 Regular" w:hAnsi="LM Roman 10 Regular" w:cs="Times New Roman"/>
+                <w:rFonts w:ascii="Calibri" w:hAnsi="Calibri" w:cs="Times New Roman"/>
+                <w:sz w:val="28"/>
+                <w:szCs w:val="28"/>
               </w:rPr>
             </w:pPr>
             <w:r>
               <w:rPr>
-                <w:rFonts w:ascii="LM Roman 10 Regular" w:hAnsi="LM Roman 10 Regular" w:cs="Times New Roman"/>
+                <w:rFonts w:ascii="Calibri" w:hAnsi="Calibri" w:cs="Times New Roman"/>
+                <w:sz w:val="28"/>
+                <w:szCs w:val="28"/>
                 <w:lang w:val="es-ES"/>
               </w:rPr>
               <w:t xml:space="preserve">100283996 </w:t>
@@ -372,36 +424,48 @@
             <w:pPr>
               <w:jc w:val="center"/>
               <w:rPr>
-                <w:rFonts w:ascii="LM Roman 10 Regular" w:hAnsi="LM Roman 10 Regular" w:cs="Times New Roman"/>
+                <w:rFonts w:ascii="Calibri" w:hAnsi="Calibri" w:cs="Times New Roman"/>
+                <w:sz w:val="28"/>
+                <w:szCs w:val="28"/>
               </w:rPr>
             </w:pPr>
             <w:r>
               <w:rPr>
-                <w:rFonts w:ascii="LM Roman 10 Regular" w:hAnsi="LM Roman 10 Regular" w:cs="Times New Roman"/>
+                <w:rFonts w:ascii="Calibri" w:hAnsi="Calibri" w:cs="Times New Roman"/>
+                <w:sz w:val="28"/>
+                <w:szCs w:val="28"/>
               </w:rPr>
               <w:t xml:space="preserve">    </w:t>
             </w:r>
             <w:r>
               <w:rPr>
-                <w:rFonts w:ascii="LM Roman 10 Regular" w:hAnsi="LM Roman 10 Regular" w:cs="Times New Roman"/>
+                <w:rFonts w:ascii="Calibri" w:hAnsi="Calibri" w:cs="Times New Roman"/>
+                <w:sz w:val="28"/>
+                <w:szCs w:val="28"/>
               </w:rPr>
               <w:t>Hurtado Fragoso</w:t>
             </w:r>
             <w:r>
               <w:rPr>
-                <w:rFonts w:ascii="LM Roman 10 Regular" w:hAnsi="LM Roman 10 Regular" w:cs="Times New Roman"/>
+                <w:rFonts w:ascii="Calibri" w:hAnsi="Calibri" w:cs="Times New Roman"/>
+                <w:sz w:val="28"/>
+                <w:szCs w:val="28"/>
               </w:rPr>
               <w:t>, D</w:t>
             </w:r>
             <w:r>
               <w:rPr>
-                <w:rFonts w:ascii="LM Roman 10 Regular" w:hAnsi="LM Roman 10 Regular" w:cs="Times New Roman"/>
+                <w:rFonts w:ascii="Calibri" w:hAnsi="Calibri" w:cs="Times New Roman"/>
+                <w:sz w:val="28"/>
+                <w:szCs w:val="28"/>
               </w:rPr>
               <w:t>aniel</w:t>
             </w:r>
             <w:r>
               <w:rPr>
-                <w:rFonts w:ascii="LM Roman 10 Regular" w:hAnsi="LM Roman 10 Regular" w:cs="Times New Roman"/>
+                <w:rFonts w:ascii="Calibri" w:hAnsi="Calibri" w:cs="Times New Roman"/>
+                <w:sz w:val="28"/>
+                <w:szCs w:val="28"/>
               </w:rPr>
               <w:t>.</w:t>
             </w:r>
@@ -416,12 +480,16 @@
           <w:p>
             <w:pPr>
               <w:rPr>
-                <w:rFonts w:ascii="LM Roman 10 Regular" w:hAnsi="LM Roman 10 Regular" w:cs="Times New Roman"/>
+                <w:rFonts w:ascii="Calibri" w:hAnsi="Calibri" w:cs="Times New Roman"/>
+                <w:sz w:val="28"/>
+                <w:szCs w:val="28"/>
               </w:rPr>
             </w:pPr>
             <w:r>
               <w:rPr>
-                <w:rFonts w:ascii="LM Roman 10 Regular" w:hAnsi="LM Roman 10 Regular" w:cs="Times New Roman"/>
+                <w:rFonts w:ascii="Calibri" w:hAnsi="Calibri" w:cs="Times New Roman"/>
+                <w:sz w:val="28"/>
+                <w:szCs w:val="28"/>
               </w:rPr>
               <w:t>100282672</w:t>
             </w:r>
@@ -433,32 +501,77 @@
           </w:tcPr>
           <w:p>
             <w:pPr>
-              <w:jc w:val="center"/>
               <w:rPr>
-                <w:rFonts w:ascii="LM Roman 10 Regular" w:hAnsi="LM Roman 10 Regular" w:cs="Times New Roman"/>
+                <w:rFonts w:ascii="Calibri" w:hAnsi="Calibri" w:cs="Times New Roman"/>
+                <w:sz w:val="28"/>
+                <w:szCs w:val="28"/>
               </w:rPr>
             </w:pPr>
             <w:r>
               <w:rPr>
-                <w:rFonts w:ascii="LM Roman 10 Regular" w:hAnsi="LM Roman 10 Regular" w:cs="Times New Roman"/>
+                <w:rFonts w:ascii="Calibri" w:hAnsi="Calibri" w:cs="Times New Roman"/>
+                <w:sz w:val="28"/>
+                <w:szCs w:val="28"/>
+              </w:rPr>
+              <w:t xml:space="preserve">                   </w:t>
+            </w:r>
+            <w:r>
+              <w:rPr>
+                <w:rFonts w:ascii="Calibri" w:hAnsi="Calibri" w:cs="Times New Roman"/>
+                <w:sz w:val="28"/>
+                <w:szCs w:val="28"/>
               </w:rPr>
               <w:t>López Pina, Santiago</w:t>
             </w:r>
             <w:r>
               <w:rPr>
-                <w:rFonts w:ascii="LM Roman 10 Regular" w:hAnsi="LM Roman 10 Regular" w:cs="Times New Roman"/>
+                <w:rFonts w:ascii="Calibri" w:hAnsi="Calibri" w:cs="Times New Roman"/>
+                <w:sz w:val="28"/>
+                <w:szCs w:val="28"/>
               </w:rPr>
               <w:t>.</w:t>
             </w:r>
           </w:p>
         </w:tc>
       </w:tr>
+      <w:tr>
+        <w:tc>
+          <w:tcPr>
+            <w:tcW w:w="1376" w:type="dxa"/>
+          </w:tcPr>
+          <w:p>
+            <w:pPr>
+              <w:rPr>
+                <w:rFonts w:ascii="Calibri" w:hAnsi="Calibri" w:cs="Times New Roman"/>
+                <w:sz w:val="28"/>
+                <w:szCs w:val="28"/>
+              </w:rPr>
+            </w:pPr>
+          </w:p>
+        </w:tc>
+        <w:tc>
+          <w:tcPr>
+            <w:tcW w:w="5253" w:type="dxa"/>
+          </w:tcPr>
+          <w:p>
+            <w:pPr>
+              <w:rPr>
+                <w:rFonts w:ascii="Calibri" w:hAnsi="Calibri" w:cs="Times New Roman"/>
+                <w:sz w:val="28"/>
+                <w:szCs w:val="28"/>
+              </w:rPr>
+            </w:pPr>
+          </w:p>
+        </w:tc>
+      </w:tr>
     </w:tbl>
     <w:p>
       <w:pPr>
         <w:jc w:val="center"/>
         <w:rPr>
-          <w:rFonts w:ascii="LM Roman 10 Regular" w:hAnsi="LM Roman 10 Regular" w:cs="Times New Roman"/>
+          <w:rFonts w:ascii="Calibri" w:hAnsi="Calibri" w:cs="Times New Roman"/>
+          <w:sz w:val="28"/>
+          <w:szCs w:val="28"/>
         </w:rPr>
       </w:pPr>
     </w:p>
@@ -514,18 +627,24 @@
       <w:pPr>
         <w:jc w:val="center"/>
         <w:rPr>
-          <w:rFonts w:ascii="LM Roman 10 Regular" w:hAnsi="LM Roman 10 Regular" w:cs="Times New Roman"/>
-        </w:rPr>
-      </w:pPr>
-      <w:r>
-        <w:rPr>
-          <w:rFonts w:ascii="LM Roman 10 Regular" w:hAnsi="LM Roman 10 Regular" w:cs="Times New Roman"/>
+          <w:rFonts w:ascii="Calibri" w:hAnsi="Calibri" w:cs="Times New Roman"/>
+          <w:sz w:val="28"/>
+          <w:szCs w:val="28"/>
+        </w:rPr>
+      </w:pPr>
+      <w:r>
+        <w:rPr>
+          <w:rFonts w:ascii="Calibri" w:hAnsi="Calibri" w:cs="Times New Roman"/>
+          <w:sz w:val="28"/>
+          <w:szCs w:val="28"/>
         </w:rPr>
         <w:t>Profesor</w:t>
       </w:r>
       <w:r>
         <w:rPr>
-          <w:rFonts w:ascii="LM Roman 10 Regular" w:hAnsi="LM Roman 10 Regular" w:cs="Times New Roman"/>
+          <w:rFonts w:ascii="Calibri" w:hAnsi="Calibri" w:cs="Times New Roman"/>
+          <w:sz w:val="28"/>
+          <w:szCs w:val="28"/>
         </w:rPr>
         <w:t>:</w:t>
       </w:r>
@@ -534,7 +653,9 @@
       <w:pPr>
         <w:jc w:val="center"/>
         <w:rPr>
-          <w:rFonts w:ascii="LM Roman 10 Regular" w:hAnsi="LM Roman 10 Regular" w:cs="Times New Roman"/>
+          <w:rFonts w:ascii="Calibri" w:hAnsi="Calibri" w:cs="Times New Roman"/>
+          <w:sz w:val="28"/>
+          <w:szCs w:val="28"/>
         </w:rPr>
       </w:pPr>
     </w:p>
@@ -542,18 +663,24 @@
       <w:pPr>
         <w:jc w:val="center"/>
         <w:rPr>
-          <w:rFonts w:ascii="LM Roman 10 Regular" w:hAnsi="LM Roman 10 Regular" w:cs="Times New Roman"/>
-        </w:rPr>
-      </w:pPr>
-      <w:r>
-        <w:rPr>
-          <w:rFonts w:ascii="LM Roman 10 Regular" w:hAnsi="LM Roman 10 Regular" w:cs="Times New Roman"/>
+          <w:rFonts w:ascii="Calibri" w:hAnsi="Calibri" w:cs="Times New Roman"/>
+          <w:sz w:val="28"/>
+          <w:szCs w:val="28"/>
+        </w:rPr>
+      </w:pPr>
+      <w:r>
+        <w:rPr>
+          <w:rFonts w:ascii="Calibri" w:hAnsi="Calibri" w:cs="Times New Roman"/>
+          <w:sz w:val="28"/>
+          <w:szCs w:val="28"/>
         </w:rPr>
         <w:t xml:space="preserve"> </w:t>
       </w:r>
       <w:r>
         <w:rPr>
-          <w:rFonts w:ascii="LM Roman 10 Regular" w:hAnsi="LM Roman 10 Regular" w:cs="Verdana"/>
+          <w:rFonts w:ascii="Calibri" w:hAnsi="Calibri" w:cs="Verdana"/>
+          <w:sz w:val="28"/>
+          <w:szCs w:val="28"/>
           <w:lang w:val="es-ES"/>
         </w:rPr>
         <w:t>González-Quijano, Javier</w:t>
@@ -577,6 +704,79 @@
       <w:pPr>
         <w:rPr>
           <w:rFonts w:ascii="LM Roman 10 Regular" w:hAnsi="LM Roman 10 Regular" w:cs="Times New Roman"/>
+        </w:rPr>
+      </w:pPr>
+    </w:p>
+    <w:p>
+      <w:pPr>
+        <w:rPr>
+          <w:rFonts w:ascii="LM Roman 10 Regular" w:hAnsi="LM Roman 10 Regular" w:cs="Times New Roman"/>
+        </w:rPr>
+      </w:pPr>
+    </w:p>
+    <w:p>
+      <w:pPr>
+        <w:rPr>
+          <w:rFonts w:ascii="LM Roman 10 Regular" w:hAnsi="LM Roman 10 Regular" w:cs="Times New Roman"/>
+        </w:rPr>
+      </w:pPr>
+    </w:p>
+    <w:p>
+      <w:pPr>
+        <w:rPr>
+          <w:rFonts w:ascii="LM Roman 10 Regular" w:hAnsi="LM Roman 10 Regular" w:cs="Times New Roman"/>
+        </w:rPr>
+      </w:pPr>
+    </w:p>
+    <w:p>
+      <w:pPr>
+        <w:rPr>
+          <w:rFonts w:ascii="LM Roman 10 Regular" w:hAnsi="LM Roman 10 Regular" w:cs="Times New Roman"/>
+        </w:rPr>
+      </w:pPr>
+    </w:p>
+    <w:p>
+      <w:pPr>
+        <w:rPr>
+          <w:rFonts w:ascii="LM Roman 10 Regular" w:hAnsi="LM Roman 10 Regular" w:cs="Times New Roman"/>
+        </w:rPr>
+      </w:pPr>
+    </w:p>
+    <w:p>
+      <w:pPr>
+        <w:rPr>
+          <w:rFonts w:ascii="LM Roman 10 Regular" w:hAnsi="LM Roman 10 Regular" w:cs="Times New Roman"/>
+        </w:rPr>
+      </w:pPr>
+    </w:p>
+    <w:p>
+      <w:pPr>
+        <w:rPr>
+          <w:rFonts w:ascii="LM Roman 10 Regular" w:hAnsi="LM Roman 10 Regular" w:cs="Times New Roman"/>
+        </w:rPr>
+      </w:pPr>
+    </w:p>
+    <w:p>
+      <w:pPr>
+        <w:rPr>
+          <w:rFonts w:ascii="LM Roman 10 Regular" w:hAnsi="LM Roman 10 Regular" w:cs="Times New Roman"/>
+        </w:rPr>
+      </w:pPr>
+    </w:p>
+    <w:p>
+      <w:pPr>
+        <w:rPr>
+          <w:rFonts w:ascii="LM Roman 10 Regular" w:hAnsi="LM Roman 10 Regular" w:cs="Times New Roman"/>
+        </w:rPr>
+      </w:pPr>
+    </w:p>
+    <w:p>
+      <w:pPr>
+        <w:rPr>
+          <w:rFonts w:ascii="LM Roman 10 Regular" w:hAnsi="LM Roman 10 Regular" w:cs="Times New Roman"/>
+          <w:b/>
+          <w:sz w:val="28"/>
+          <w:szCs w:val="28"/>
         </w:rPr>
       </w:pPr>
     </w:p>
@@ -622,7 +822,6 @@
           <w:sz w:val="28"/>
           <w:szCs w:val="28"/>
         </w:rPr>
-        <w:lastRenderedPageBreak/>
         <w:t>Introducción.</w:t>
       </w:r>
       <w:r>
@@ -652,15 +851,15 @@
       <w:pPr>
         <w:jc w:val="both"/>
         <w:rPr>
-          <w:rFonts w:ascii="LM Roman 10 Regular" w:eastAsia="Times New Roman" w:hAnsi="LM Roman 10 Regular" w:cs="Times New Roman"/>
-          <w:color w:val="000000"/>
-          <w:sz w:val="28"/>
-          <w:szCs w:val="28"/>
-        </w:rPr>
-      </w:pPr>
-      <w:r>
-        <w:rPr>
-          <w:rFonts w:ascii="LM Roman 10 Regular" w:eastAsia="Times New Roman" w:hAnsi="LM Roman 10 Regular" w:cs="Times New Roman"/>
+          <w:rFonts w:asciiTheme="majorHAnsi" w:eastAsia="Times New Roman" w:hAnsiTheme="majorHAnsi" w:cs="Times New Roman"/>
+          <w:color w:val="000000"/>
+          <w:sz w:val="28"/>
+          <w:szCs w:val="28"/>
+        </w:rPr>
+      </w:pPr>
+      <w:r>
+        <w:rPr>
+          <w:rFonts w:asciiTheme="majorHAnsi" w:eastAsia="Times New Roman" w:hAnsiTheme="majorHAnsi" w:cs="Times New Roman"/>
           <w:color w:val="000000"/>
           <w:sz w:val="28"/>
           <w:szCs w:val="28"/>
@@ -672,7 +871,7 @@
       <w:pPr>
         <w:jc w:val="both"/>
         <w:rPr>
-          <w:rFonts w:ascii="LM Roman 10 Regular" w:eastAsia="Times New Roman" w:hAnsi="LM Roman 10 Regular" w:cs="Times New Roman"/>
+          <w:rFonts w:asciiTheme="majorHAnsi" w:eastAsia="Times New Roman" w:hAnsiTheme="majorHAnsi" w:cs="Times New Roman"/>
           <w:color w:val="000000"/>
           <w:sz w:val="28"/>
           <w:szCs w:val="28"/>
@@ -683,15 +882,15 @@
       <w:pPr>
         <w:jc w:val="both"/>
         <w:rPr>
-          <w:rFonts w:ascii="LM Roman 10 Regular" w:eastAsia="Times New Roman" w:hAnsi="LM Roman 10 Regular" w:cs="Times New Roman"/>
-          <w:color w:val="000000"/>
-          <w:sz w:val="28"/>
-          <w:szCs w:val="28"/>
-        </w:rPr>
-      </w:pPr>
-      <w:r>
-        <w:rPr>
-          <w:rFonts w:ascii="LM Roman 10 Regular" w:eastAsia="Times New Roman" w:hAnsi="LM Roman 10 Regular" w:cs="Times New Roman"/>
+          <w:rFonts w:asciiTheme="majorHAnsi" w:eastAsia="Times New Roman" w:hAnsiTheme="majorHAnsi" w:cs="Times New Roman"/>
+          <w:color w:val="000000"/>
+          <w:sz w:val="28"/>
+          <w:szCs w:val="28"/>
+        </w:rPr>
+      </w:pPr>
+      <w:r>
+        <w:rPr>
+          <w:rFonts w:asciiTheme="majorHAnsi" w:eastAsia="Times New Roman" w:hAnsiTheme="majorHAnsi" w:cs="Times New Roman"/>
           <w:color w:val="000000"/>
           <w:sz w:val="28"/>
           <w:szCs w:val="28"/>
@@ -703,7 +902,7 @@
       <w:pPr>
         <w:jc w:val="both"/>
         <w:rPr>
-          <w:rFonts w:ascii="LM Roman 10 Regular" w:eastAsia="Times New Roman" w:hAnsi="LM Roman 10 Regular" w:cs="Times New Roman"/>
+          <w:rFonts w:asciiTheme="majorHAnsi" w:eastAsia="Times New Roman" w:hAnsiTheme="majorHAnsi" w:cs="Times New Roman"/>
           <w:color w:val="000000"/>
           <w:sz w:val="28"/>
           <w:szCs w:val="28"/>
@@ -714,15 +913,15 @@
       <w:pPr>
         <w:jc w:val="both"/>
         <w:rPr>
-          <w:rFonts w:ascii="LM Roman 10 Regular" w:eastAsia="Times New Roman" w:hAnsi="LM Roman 10 Regular" w:cs="Times New Roman"/>
-          <w:color w:val="000000"/>
-          <w:sz w:val="28"/>
-          <w:szCs w:val="28"/>
-        </w:rPr>
-      </w:pPr>
-      <w:r>
-        <w:rPr>
-          <w:rFonts w:ascii="LM Roman 10 Regular" w:eastAsia="Times New Roman" w:hAnsi="LM Roman 10 Regular" w:cs="Times New Roman"/>
+          <w:rFonts w:asciiTheme="majorHAnsi" w:eastAsia="Times New Roman" w:hAnsiTheme="majorHAnsi" w:cs="Times New Roman"/>
+          <w:color w:val="000000"/>
+          <w:sz w:val="28"/>
+          <w:szCs w:val="28"/>
+        </w:rPr>
+      </w:pPr>
+      <w:r>
+        <w:rPr>
+          <w:rFonts w:asciiTheme="majorHAnsi" w:eastAsia="Times New Roman" w:hAnsiTheme="majorHAnsi" w:cs="Times New Roman"/>
           <w:color w:val="000000"/>
           <w:sz w:val="28"/>
           <w:szCs w:val="28"/>
@@ -734,7 +933,7 @@
       <w:pPr>
         <w:jc w:val="both"/>
         <w:rPr>
-          <w:rFonts w:ascii="LM Roman 10 Regular" w:eastAsia="Times New Roman" w:hAnsi="LM Roman 10 Regular" w:cs="Times New Roman"/>
+          <w:rFonts w:asciiTheme="majorHAnsi" w:eastAsia="Times New Roman" w:hAnsiTheme="majorHAnsi" w:cs="Times New Roman"/>
           <w:color w:val="000000"/>
           <w:sz w:val="28"/>
           <w:szCs w:val="28"/>
@@ -745,15 +944,15 @@
       <w:pPr>
         <w:jc w:val="both"/>
         <w:rPr>
-          <w:rFonts w:ascii="LM Roman 10 Regular" w:eastAsia="Times New Roman" w:hAnsi="LM Roman 10 Regular" w:cs="Times New Roman"/>
-          <w:color w:val="000000"/>
-          <w:sz w:val="28"/>
-          <w:szCs w:val="28"/>
-        </w:rPr>
-      </w:pPr>
-      <w:r>
-        <w:rPr>
-          <w:rFonts w:ascii="LM Roman 10 Regular" w:eastAsia="Times New Roman" w:hAnsi="LM Roman 10 Regular" w:cs="Times New Roman"/>
+          <w:rFonts w:asciiTheme="majorHAnsi" w:eastAsia="Times New Roman" w:hAnsiTheme="majorHAnsi" w:cs="Times New Roman"/>
+          <w:color w:val="000000"/>
+          <w:sz w:val="28"/>
+          <w:szCs w:val="28"/>
+        </w:rPr>
+      </w:pPr>
+      <w:r>
+        <w:rPr>
+          <w:rFonts w:asciiTheme="majorHAnsi" w:eastAsia="Times New Roman" w:hAnsiTheme="majorHAnsi" w:cs="Times New Roman"/>
           <w:color w:val="000000"/>
           <w:sz w:val="28"/>
           <w:szCs w:val="28"/>
@@ -765,7 +964,7 @@
       <w:pPr>
         <w:jc w:val="both"/>
         <w:rPr>
-          <w:rFonts w:ascii="LM Roman 10 Regular" w:eastAsia="Times New Roman" w:hAnsi="LM Roman 10 Regular" w:cs="Times New Roman"/>
+          <w:rFonts w:asciiTheme="majorHAnsi" w:eastAsia="Times New Roman" w:hAnsiTheme="majorHAnsi" w:cs="Times New Roman"/>
           <w:color w:val="000000"/>
           <w:sz w:val="28"/>
           <w:szCs w:val="28"/>
@@ -776,15 +975,15 @@
       <w:pPr>
         <w:jc w:val="both"/>
         <w:rPr>
-          <w:rFonts w:ascii="LM Roman 10 Regular" w:eastAsia="Times New Roman" w:hAnsi="LM Roman 10 Regular" w:cs="Times New Roman"/>
-          <w:color w:val="000000"/>
-          <w:sz w:val="28"/>
-          <w:szCs w:val="28"/>
-        </w:rPr>
-      </w:pPr>
-      <w:r>
-        <w:rPr>
-          <w:rFonts w:ascii="LM Roman 10 Regular" w:eastAsia="Times New Roman" w:hAnsi="LM Roman 10 Regular" w:cs="Times New Roman"/>
+          <w:rFonts w:asciiTheme="majorHAnsi" w:eastAsia="Times New Roman" w:hAnsiTheme="majorHAnsi" w:cs="Times New Roman"/>
+          <w:color w:val="000000"/>
+          <w:sz w:val="28"/>
+          <w:szCs w:val="28"/>
+        </w:rPr>
+      </w:pPr>
+      <w:r>
+        <w:rPr>
+          <w:rFonts w:asciiTheme="majorHAnsi" w:eastAsia="Times New Roman" w:hAnsiTheme="majorHAnsi" w:cs="Times New Roman"/>
           <w:color w:val="000000"/>
           <w:sz w:val="28"/>
           <w:szCs w:val="28"/>
@@ -794,7 +993,7 @@
       <w:proofErr w:type="spellStart"/>
       <w:r>
         <w:rPr>
-          <w:rFonts w:ascii="LM Roman 10 Regular" w:eastAsia="Times New Roman" w:hAnsi="LM Roman 10 Regular" w:cs="Times New Roman"/>
+          <w:rFonts w:asciiTheme="majorHAnsi" w:eastAsia="Times New Roman" w:hAnsiTheme="majorHAnsi" w:cs="Times New Roman"/>
           <w:color w:val="000000"/>
           <w:sz w:val="28"/>
           <w:szCs w:val="28"/>
@@ -804,7 +1003,7 @@
       <w:proofErr w:type="spellEnd"/>
       <w:r>
         <w:rPr>
-          <w:rFonts w:ascii="LM Roman 10 Regular" w:eastAsia="Times New Roman" w:hAnsi="LM Roman 10 Regular" w:cs="Times New Roman"/>
+          <w:rFonts w:asciiTheme="majorHAnsi" w:eastAsia="Times New Roman" w:hAnsiTheme="majorHAnsi" w:cs="Times New Roman"/>
           <w:color w:val="000000"/>
           <w:sz w:val="28"/>
           <w:szCs w:val="28"/>
@@ -814,23 +1013,121 @@
       <w:hyperlink r:id="rId10" w:history="1">
         <w:r>
           <w:rPr>
-            <w:rStyle w:val="Hipervnculo"/>
-            <w:rFonts w:ascii="LM Roman 10 Regular" w:eastAsia="Times New Roman" w:hAnsi="LM Roman 10 Regular" w:cs="Times New Roman"/>
-            <w:sz w:val="28"/>
-            <w:szCs w:val="28"/>
+            <w:rFonts w:asciiTheme="majorHAnsi" w:hAnsiTheme="majorHAnsi"/>
+            <w:i/>
+            <w:color w:val="8DB3E2" w:themeColor="text2" w:themeTint="66"/>
+            <w:u w:val="single"/>
           </w:rPr>
-          <w:t>https://github.com/darkomen/Informatica-industrial</w:t>
+          <w:t>https://github.com/darkomen/I</w:t>
+        </w:r>
+        <w:r>
+          <w:rPr>
+            <w:rFonts w:asciiTheme="majorHAnsi" w:hAnsiTheme="majorHAnsi"/>
+            <w:i/>
+            <w:color w:val="8DB3E2" w:themeColor="text2" w:themeTint="66"/>
+            <w:u w:val="single"/>
+          </w:rPr>
+          <w:t>n</w:t>
+        </w:r>
+        <w:r>
+          <w:rPr>
+            <w:rFonts w:asciiTheme="majorHAnsi" w:hAnsiTheme="majorHAnsi"/>
+            <w:i/>
+            <w:color w:val="8DB3E2" w:themeColor="text2" w:themeTint="66"/>
+            <w:u w:val="single"/>
+          </w:rPr>
+          <w:t>formatica-industrial</w:t>
         </w:r>
       </w:hyperlink>
       <w:r>
         <w:rPr>
+          <w:rFonts w:asciiTheme="majorHAnsi" w:eastAsia="Times New Roman" w:hAnsiTheme="majorHAnsi" w:cs="Times New Roman"/>
+          <w:i/>
+          <w:color w:val="000000"/>
+          <w:sz w:val="28"/>
+          <w:szCs w:val="28"/>
+        </w:rPr>
+        <w:t xml:space="preserve"> </w:t>
+      </w:r>
+      <w:r>
+        <w:rPr>
+          <w:rFonts w:asciiTheme="majorHAnsi" w:eastAsia="Times New Roman" w:hAnsiTheme="majorHAnsi" w:cs="Times New Roman"/>
+          <w:color w:val="000000"/>
+          <w:sz w:val="28"/>
+          <w:szCs w:val="28"/>
+        </w:rPr>
+        <w:t>). Ya que de esta manera, se hará más sencillo la inclusión de nuevas partes del programa y seguimiento por ambos integrantes del proyecto.</w:t>
+      </w:r>
+    </w:p>
+    <w:p>
+      <w:pPr>
+        <w:rPr>
           <w:rFonts w:ascii="LM Roman 10 Regular" w:eastAsia="Times New Roman" w:hAnsi="LM Roman 10 Regular" w:cs="Times New Roman"/>
           <w:color w:val="000000"/>
           <w:sz w:val="28"/>
           <w:szCs w:val="28"/>
         </w:rPr>
-        <w:t xml:space="preserve"> ). Ya que de esta manera, se hará más sencillo la inclusión de nuevas partes del programa y seguimiento por ambos integrantes del proyecto.</w:t>
-      </w:r>
+      </w:pPr>
+    </w:p>
+    <w:p>
+      <w:pPr>
+        <w:rPr>
+          <w:rFonts w:ascii="LM Roman 10 Regular" w:eastAsia="Times New Roman" w:hAnsi="LM Roman 10 Regular" w:cs="Times New Roman"/>
+          <w:color w:val="000000"/>
+          <w:sz w:val="28"/>
+          <w:szCs w:val="28"/>
+        </w:rPr>
+      </w:pPr>
+    </w:p>
+    <w:p>
+      <w:pPr>
+        <w:rPr>
+          <w:rFonts w:ascii="LM Roman 10 Regular" w:eastAsia="Times New Roman" w:hAnsi="LM Roman 10 Regular" w:cs="Times New Roman"/>
+          <w:color w:val="000000"/>
+          <w:sz w:val="28"/>
+          <w:szCs w:val="28"/>
+        </w:rPr>
+      </w:pPr>
+    </w:p>
+    <w:p>
+      <w:pPr>
+        <w:rPr>
+          <w:rFonts w:ascii="LM Roman 10 Regular" w:eastAsia="Times New Roman" w:hAnsi="LM Roman 10 Regular" w:cs="Times New Roman"/>
+          <w:color w:val="000000"/>
+          <w:sz w:val="28"/>
+          <w:szCs w:val="28"/>
+        </w:rPr>
+      </w:pPr>
+    </w:p>
+    <w:p>
+      <w:pPr>
+        <w:rPr>
+          <w:rFonts w:ascii="LM Roman 10 Regular" w:eastAsia="Times New Roman" w:hAnsi="LM Roman 10 Regular" w:cs="Times New Roman"/>
+          <w:color w:val="000000"/>
+          <w:sz w:val="28"/>
+          <w:szCs w:val="28"/>
+        </w:rPr>
+      </w:pPr>
+    </w:p>
+    <w:p>
+      <w:pPr>
+        <w:rPr>
+          <w:rFonts w:ascii="LM Roman 10 Regular" w:eastAsia="Times New Roman" w:hAnsi="LM Roman 10 Regular" w:cs="Times New Roman"/>
+          <w:color w:val="000000"/>
+          <w:sz w:val="28"/>
+          <w:szCs w:val="28"/>
+        </w:rPr>
+      </w:pPr>
+    </w:p>
+    <w:p>
+      <w:pPr>
+        <w:rPr>
+          <w:rFonts w:ascii="LM Roman 10 Regular" w:eastAsia="Times New Roman" w:hAnsi="LM Roman 10 Regular" w:cs="Times New Roman"/>
+          <w:color w:val="000000"/>
+          <w:sz w:val="28"/>
+          <w:szCs w:val="28"/>
+        </w:rPr>
+      </w:pPr>
     </w:p>
     <w:p>
       <w:pPr>
@@ -937,6 +1234,8 @@
           <w:szCs w:val="28"/>
         </w:rPr>
       </w:pPr>
+      <w:bookmarkStart w:id="0" w:name="_GoBack"/>
+      <w:bookmarkEnd w:id="0"/>
       <w:r>
         <w:rPr>
           <w:rFonts w:ascii="LM Roman 10 Regular" w:eastAsia="Times New Roman" w:hAnsi="LM Roman 10 Regular" w:cs="Times New Roman"/>
@@ -945,84 +1244,133 @@
           <w:sz w:val="28"/>
           <w:szCs w:val="28"/>
         </w:rPr>
-        <w:lastRenderedPageBreak/>
         <w:t>Diagrama de clases.</w:t>
       </w:r>
     </w:p>
     <w:p>
       <w:pPr>
+        <w:pStyle w:val="Prrafodelista"/>
+        <w:rPr>
+          <w:rFonts w:ascii="LM Roman 10 Regular" w:eastAsia="Times New Roman" w:hAnsi="LM Roman 10 Regular" w:cs="Times New Roman"/>
+          <w:b/>
+          <w:color w:val="000000"/>
+          <w:sz w:val="28"/>
+          <w:szCs w:val="28"/>
+        </w:rPr>
+      </w:pPr>
+    </w:p>
+    <w:p>
+      <w:pPr>
         <w:jc w:val="both"/>
         <w:rPr>
+          <w:rFonts w:asciiTheme="majorHAnsi" w:eastAsia="Times New Roman" w:hAnsiTheme="majorHAnsi" w:cs="Times New Roman"/>
+          <w:color w:val="000000"/>
+          <w:sz w:val="28"/>
+          <w:szCs w:val="28"/>
+        </w:rPr>
+      </w:pPr>
+      <w:r>
+        <w:rPr>
+          <w:rFonts w:asciiTheme="majorHAnsi" w:eastAsia="Times New Roman" w:hAnsiTheme="majorHAnsi" w:cs="Times New Roman"/>
+          <w:color w:val="000000"/>
+          <w:sz w:val="28"/>
+          <w:szCs w:val="28"/>
+        </w:rPr>
+        <w:t>A continuación s</w:t>
+      </w:r>
+      <w:r>
+        <w:rPr>
+          <w:rFonts w:asciiTheme="majorHAnsi" w:eastAsia="Times New Roman" w:hAnsiTheme="majorHAnsi" w:cs="Times New Roman"/>
+          <w:color w:val="000000"/>
+          <w:sz w:val="28"/>
+          <w:szCs w:val="28"/>
+        </w:rPr>
+        <w:t xml:space="preserve">e incluye el diagrama </w:t>
+      </w:r>
+      <w:r>
+        <w:rPr>
+          <w:rFonts w:asciiTheme="majorHAnsi" w:eastAsia="Times New Roman" w:hAnsiTheme="majorHAnsi" w:cs="Times New Roman"/>
+          <w:color w:val="000000"/>
+          <w:sz w:val="28"/>
+          <w:szCs w:val="28"/>
+        </w:rPr>
+        <w:t xml:space="preserve">de clases que hemos establecido </w:t>
+      </w:r>
+      <w:r>
+        <w:rPr>
+          <w:rFonts w:asciiTheme="majorHAnsi" w:eastAsia="Times New Roman" w:hAnsiTheme="majorHAnsi" w:cs="Times New Roman"/>
+          <w:color w:val="000000"/>
+          <w:sz w:val="28"/>
+          <w:szCs w:val="28"/>
+        </w:rPr>
+        <w:t>después de las primeras tutorías realizadas.</w:t>
+      </w:r>
+    </w:p>
+    <w:p>
+      <w:pPr>
+        <w:jc w:val="both"/>
+        <w:rPr>
+          <w:rFonts w:asciiTheme="majorHAnsi" w:eastAsia="Times New Roman" w:hAnsiTheme="majorHAnsi" w:cs="Times New Roman"/>
+          <w:color w:val="000000"/>
+          <w:sz w:val="28"/>
+          <w:szCs w:val="28"/>
+        </w:rPr>
+      </w:pPr>
+      <w:r>
+        <w:rPr>
+          <w:rFonts w:asciiTheme="majorHAnsi" w:eastAsia="Times New Roman" w:hAnsiTheme="majorHAnsi" w:cs="Times New Roman"/>
+          <w:color w:val="000000"/>
+          <w:sz w:val="28"/>
+          <w:szCs w:val="28"/>
+        </w:rPr>
+        <w:t xml:space="preserve">En este primer diagrama, se muestra el relacionado </w:t>
+      </w:r>
+      <w:r>
+        <w:rPr>
+          <w:rFonts w:asciiTheme="majorHAnsi" w:eastAsia="Times New Roman" w:hAnsiTheme="majorHAnsi" w:cs="Times New Roman"/>
+          <w:color w:val="000000"/>
+          <w:sz w:val="28"/>
+          <w:szCs w:val="28"/>
+        </w:rPr>
+        <w:t>de</w:t>
+      </w:r>
+      <w:r>
+        <w:rPr>
+          <w:rFonts w:asciiTheme="majorHAnsi" w:eastAsia="Times New Roman" w:hAnsiTheme="majorHAnsi" w:cs="Times New Roman"/>
+          <w:color w:val="000000"/>
+          <w:sz w:val="28"/>
+          <w:szCs w:val="28"/>
+        </w:rPr>
+        <w:t xml:space="preserve"> los nodos, nos hemos abstraído de la parte global del proyecto y nos hemos centrado únicamente en la primera parte del proyecto.</w:t>
+      </w:r>
+    </w:p>
+    <w:p>
+      <w:pPr>
+        <w:rPr>
           <w:rFonts w:ascii="LM Roman 10 Regular" w:eastAsia="Times New Roman" w:hAnsi="LM Roman 10 Regular" w:cs="Times New Roman"/>
           <w:color w:val="000000"/>
           <w:sz w:val="28"/>
           <w:szCs w:val="28"/>
         </w:rPr>
       </w:pPr>
-      <w:r>
-        <w:rPr>
-          <w:rFonts w:ascii="LM Roman 10 Regular" w:eastAsia="Times New Roman" w:hAnsi="LM Roman 10 Regular" w:cs="Times New Roman"/>
-          <w:color w:val="000000"/>
-          <w:sz w:val="28"/>
-          <w:szCs w:val="28"/>
-        </w:rPr>
-        <w:t>A continuación s</w:t>
-      </w:r>
-      <w:r>
-        <w:rPr>
-          <w:rFonts w:ascii="LM Roman 10 Regular" w:eastAsia="Times New Roman" w:hAnsi="LM Roman 10 Regular" w:cs="Times New Roman"/>
-          <w:color w:val="000000"/>
-          <w:sz w:val="28"/>
-          <w:szCs w:val="28"/>
-        </w:rPr>
-        <w:t>e incluye el diagrama de clases que hemos establecido como aproximación después de las primeras tutorías realizadas.</w:t>
-      </w:r>
-    </w:p>
-    <w:p>
-      <w:pPr>
-        <w:jc w:val="both"/>
-        <w:rPr>
-          <w:rFonts w:ascii="LM Roman 10 Regular" w:eastAsia="Times New Roman" w:hAnsi="LM Roman 10 Regular" w:cs="Times New Roman"/>
-          <w:color w:val="000000"/>
-          <w:sz w:val="28"/>
-          <w:szCs w:val="28"/>
-        </w:rPr>
-      </w:pPr>
-      <w:r>
-        <w:rPr>
-          <w:rFonts w:ascii="LM Roman 10 Regular" w:eastAsia="Times New Roman" w:hAnsi="LM Roman 10 Regular" w:cs="Times New Roman"/>
-          <w:color w:val="000000"/>
-          <w:sz w:val="28"/>
-          <w:szCs w:val="28"/>
-        </w:rPr>
-        <w:t>En este primer diagrama, se muestra el relacionado con los nodos, nos hemos abstraído de la parte global del proyecto y nos hemos centrado únicamente en la primera parte del proyecto.</w:t>
-      </w:r>
-    </w:p>
-    <w:p>
-      <w:pPr>
-        <w:rPr>
-          <w:rFonts w:ascii="LM Roman 10 Regular" w:eastAsia="Times New Roman" w:hAnsi="LM Roman 10 Regular" w:cs="Times New Roman"/>
-          <w:color w:val="000000"/>
-          <w:sz w:val="28"/>
-          <w:szCs w:val="28"/>
-        </w:rPr>
-      </w:pPr>
-    </w:p>
-    <w:p>
-      <w:pPr>
-        <w:rPr>
-          <w:rFonts w:ascii="LM Roman 10 Regular" w:hAnsi="LM Roman 10 Regular" w:cs="Times New Roman"/>
-          <w:color w:val="000000"/>
-        </w:rPr>
-      </w:pPr>
-      <w:r>
-        <w:rPr>
-          <w:rFonts w:ascii="LM Roman 10 Regular" w:hAnsi="LM Roman 10 Regular" w:cs="Times New Roman"/>
-          <w:color w:val="000000"/>
+    </w:p>
+    <w:p>
+      <w:pPr>
+        <w:rPr>
+          <w:rFonts w:ascii="LM Roman 10 Regular" w:hAnsi="LM Roman 10 Regular" w:cs="Times New Roman"/>
+          <w:color w:val="000000"/>
+        </w:rPr>
+      </w:pPr>
+      <w:r>
+        <w:rPr>
+          <w:rFonts w:ascii="LM Roman 10 Regular" w:hAnsi="LM Roman 10 Regular" w:cs="Times New Roman"/>
+          <w:noProof/>
+          <w:color w:val="000000"/>
+          <w:lang w:val="es-ES"/>
         </w:rPr>
         <w:drawing>
-          <wp:inline distT="0" distB="0" distL="0" distR="0" wp14:anchorId="7799BECE" wp14:editId="6039E63C">
-            <wp:extent cx="5396230" cy="3232785"/>
+          <wp:inline distT="0" distB="0" distL="0" distR="0" wp14:anchorId="7799BECE" wp14:editId="41BB6EBD">
+            <wp:extent cx="5396230" cy="3385377"/>
             <wp:effectExtent l="0" t="0" r="0" b="0"/>
             <wp:docPr id="1" name="Imagen 1"/>
             <wp:cNvGraphicFramePr>
@@ -1050,7 +1398,7 @@
                   <pic:spPr>
                     <a:xfrm>
                       <a:off x="0" y="0"/>
-                      <a:ext cx="5396230" cy="3232785"/>
+                      <a:ext cx="5396230" cy="3385377"/>
                     </a:xfrm>
                     <a:prstGeom prst="rect">
                       <a:avLst/>
@@ -1073,15 +1421,20 @@
     </w:p>
     <w:p>
       <w:pPr>
-        <w:rPr>
-          <w:rFonts w:ascii="LM Roman 10 Regular" w:hAnsi="LM Roman 10 Regular" w:cs="Times New Roman"/>
-          <w:color w:val="000000"/>
-        </w:rPr>
-      </w:pPr>
-      <w:r>
-        <w:rPr>
-          <w:rFonts w:ascii="LM Roman 10 Regular" w:hAnsi="LM Roman 10 Regular" w:cs="Times New Roman"/>
-          <w:color w:val="000000"/>
+        <w:jc w:val="both"/>
+        <w:rPr>
+          <w:rFonts w:asciiTheme="majorHAnsi" w:eastAsia="Times New Roman" w:hAnsiTheme="majorHAnsi" w:cs="Times New Roman"/>
+          <w:color w:val="000000"/>
+          <w:sz w:val="28"/>
+          <w:szCs w:val="28"/>
+        </w:rPr>
+      </w:pPr>
+      <w:r>
+        <w:rPr>
+          <w:rFonts w:asciiTheme="majorHAnsi" w:eastAsia="Times New Roman" w:hAnsiTheme="majorHAnsi" w:cs="Times New Roman"/>
+          <w:color w:val="000000"/>
+          <w:sz w:val="28"/>
+          <w:szCs w:val="28"/>
         </w:rPr>
         <w:t>Otro segundo diagrama es el relacionado con las comunicaciones:</w:t>
       </w:r>
@@ -1102,9 +1455,9 @@
           <w:lang w:val="es-ES"/>
         </w:rPr>
         <w:drawing>
-          <wp:inline distT="0" distB="0" distL="0" distR="0" wp14:anchorId="4DBFA16C" wp14:editId="6353B3CF">
-            <wp:extent cx="2403803" cy="1337678"/>
-            <wp:effectExtent l="0" t="0" r="9525" b="8890"/>
+          <wp:inline distT="0" distB="0" distL="0" distR="0" wp14:anchorId="4DBFA16C" wp14:editId="77CF2CAF">
+            <wp:extent cx="2403141" cy="1474626"/>
+            <wp:effectExtent l="0" t="0" r="10160" b="0"/>
             <wp:docPr id="2" name="Imagen 2"/>
             <wp:cNvGraphicFramePr>
               <a:graphicFrameLocks xmlns:a="http://schemas.openxmlformats.org/drawingml/2006/main" noChangeAspect="1"/>
@@ -1131,7 +1484,7 @@
                   <pic:spPr>
                     <a:xfrm>
                       <a:off x="0" y="0"/>
-                      <a:ext cx="2404025" cy="1337802"/>
+                      <a:ext cx="2404025" cy="1475169"/>
                     </a:xfrm>
                     <a:prstGeom prst="rect">
                       <a:avLst/>
@@ -1155,27 +1508,32 @@
     </w:p>
     <w:p>
       <w:pPr>
-        <w:rPr>
-          <w:rFonts w:ascii="LM Roman 10 Regular" w:hAnsi="LM Roman 10 Regular" w:cs="Times New Roman"/>
-          <w:color w:val="000000"/>
-        </w:rPr>
-      </w:pPr>
-      <w:r>
-        <w:rPr>
-          <w:rFonts w:ascii="LM Roman 10 Regular" w:hAnsi="LM Roman 10 Regular" w:cs="Times New Roman"/>
-          <w:color w:val="000000"/>
+        <w:jc w:val="both"/>
+        <w:rPr>
+          <w:rFonts w:asciiTheme="majorHAnsi" w:eastAsia="Times New Roman" w:hAnsiTheme="majorHAnsi" w:cs="Times New Roman"/>
+          <w:color w:val="000000"/>
+          <w:sz w:val="28"/>
+          <w:szCs w:val="28"/>
+        </w:rPr>
+      </w:pPr>
+      <w:r>
+        <w:rPr>
+          <w:rFonts w:asciiTheme="majorHAnsi" w:eastAsia="Times New Roman" w:hAnsiTheme="majorHAnsi" w:cs="Times New Roman"/>
+          <w:color w:val="000000"/>
+          <w:sz w:val="28"/>
+          <w:szCs w:val="28"/>
         </w:rPr>
         <w:t>Como hemos dicho al principio, no hemos incluido el diagrama de clases relacionado a la implementación del telecontrol</w:t>
       </w:r>
       <w:r>
         <w:rPr>
-          <w:rFonts w:ascii="LM Roman 10 Regular" w:hAnsi="LM Roman 10 Regular" w:cs="Times New Roman"/>
-          <w:color w:val="000000"/>
+          <w:rFonts w:asciiTheme="majorHAnsi" w:eastAsia="Times New Roman" w:hAnsiTheme="majorHAnsi" w:cs="Times New Roman"/>
+          <w:color w:val="000000"/>
+          <w:sz w:val="28"/>
+          <w:szCs w:val="28"/>
         </w:rPr>
         <w:t xml:space="preserve"> y gestión de usuarios. Eso se irá implementando a medida que avancemos con el proyecto.</w:t>
       </w:r>
-      <w:bookmarkStart w:id="0" w:name="_GoBack"/>
-      <w:bookmarkEnd w:id="0"/>
     </w:p>
     <w:sectPr>
       <w:headerReference w:type="even" r:id="rId13"/>
@@ -3216,7 +3574,7 @@
 </file>
 
 <file path=customXml/itemProps1.xml><?xml version="1.0" encoding="utf-8"?>
-<ds:datastoreItem xmlns:ds="http://schemas.openxmlformats.org/officeDocument/2006/customXml" ds:itemID="{549490D9-B8D9-9446-A857-40F6ED177592}">
+<ds:datastoreItem xmlns:ds="http://schemas.openxmlformats.org/officeDocument/2006/customXml" ds:itemID="{6CD053CD-BA78-3941-A09E-743500F4FFF9}">
   <ds:schemaRefs>
     <ds:schemaRef ds:uri="http://schemas.openxmlformats.org/officeDocument/2006/bibliography"/>
   </ds:schemaRefs>

</xml_diff>

<commit_message>
Añadida la fuente para los trabajos
</commit_message>
<xml_diff>
--- a/Documentacion/entregable.docx
+++ b/Documentacion/entregable.docx
@@ -14,14 +14,14 @@
       <w:pPr>
         <w:jc w:val="center"/>
         <w:rPr>
-          <w:rFonts w:ascii="Calibri" w:hAnsi="Calibri" w:cs="Times New Roman"/>
-          <w:sz w:val="28"/>
-          <w:szCs w:val="28"/>
-        </w:rPr>
-      </w:pPr>
-      <w:r>
-        <w:rPr>
-          <w:rFonts w:ascii="Calibri" w:hAnsi="Calibri" w:cs="Times New Roman"/>
+          <w:rFonts w:ascii="LM Roman 10 Regular" w:hAnsi="LM Roman 10 Regular" w:cs="Times New Roman"/>
+          <w:sz w:val="28"/>
+          <w:szCs w:val="28"/>
+        </w:rPr>
+      </w:pPr>
+      <w:r>
+        <w:rPr>
+          <w:rFonts w:ascii="LM Roman 10 Regular" w:hAnsi="LM Roman 10 Regular" w:cs="Times New Roman"/>
           <w:sz w:val="28"/>
           <w:szCs w:val="28"/>
         </w:rPr>
@@ -29,7 +29,7 @@
       </w:r>
       <w:r>
         <w:rPr>
-          <w:rFonts w:ascii="Calibri" w:hAnsi="Calibri" w:cs="Times New Roman"/>
+          <w:rFonts w:ascii="LM Roman 10 Regular" w:hAnsi="LM Roman 10 Regular" w:cs="Times New Roman"/>
           <w:sz w:val="28"/>
           <w:szCs w:val="28"/>
         </w:rPr>
@@ -37,7 +37,7 @@
       </w:r>
       <w:r>
         <w:rPr>
-          <w:rFonts w:ascii="Calibri" w:hAnsi="Calibri" w:cs="Times New Roman"/>
+          <w:rFonts w:ascii="LM Roman 10 Regular" w:hAnsi="LM Roman 10 Regular" w:cs="Times New Roman"/>
           <w:sz w:val="28"/>
           <w:szCs w:val="28"/>
         </w:rPr>
@@ -188,14 +188,14 @@
       <w:pPr>
         <w:jc w:val="center"/>
         <w:rPr>
-          <w:rFonts w:ascii="Calibri" w:hAnsi="Calibri" w:cs="Times New Roman"/>
-          <w:sz w:val="28"/>
-          <w:szCs w:val="28"/>
-        </w:rPr>
-      </w:pPr>
-      <w:r>
-        <w:rPr>
-          <w:rFonts w:ascii="Calibri" w:hAnsi="Calibri" w:cs="Times New Roman"/>
+          <w:rFonts w:ascii="LM Roman 10 Regular" w:hAnsi="LM Roman 10 Regular" w:cs="Times New Roman"/>
+          <w:sz w:val="28"/>
+          <w:szCs w:val="28"/>
+        </w:rPr>
+      </w:pPr>
+      <w:r>
+        <w:rPr>
+          <w:rFonts w:ascii="LM Roman 10 Regular" w:hAnsi="LM Roman 10 Regular" w:cs="Times New Roman"/>
           <w:sz w:val="28"/>
           <w:szCs w:val="28"/>
         </w:rPr>
@@ -206,14 +206,14 @@
       <w:pPr>
         <w:jc w:val="center"/>
         <w:rPr>
-          <w:rFonts w:ascii="Calibri" w:hAnsi="Calibri" w:cs="Times New Roman"/>
-          <w:sz w:val="28"/>
-          <w:szCs w:val="28"/>
-        </w:rPr>
-      </w:pPr>
-      <w:r>
-        <w:rPr>
-          <w:rFonts w:ascii="Calibri" w:hAnsi="Calibri" w:cs="Times New Roman"/>
+          <w:rFonts w:ascii="LM Roman 10 Regular" w:hAnsi="LM Roman 10 Regular" w:cs="Times New Roman"/>
+          <w:sz w:val="28"/>
+          <w:szCs w:val="28"/>
+        </w:rPr>
+      </w:pPr>
+      <w:r>
+        <w:rPr>
+          <w:rFonts w:ascii="LM Roman 10 Regular" w:hAnsi="LM Roman 10 Regular" w:cs="Times New Roman"/>
           <w:sz w:val="28"/>
           <w:szCs w:val="28"/>
         </w:rPr>
@@ -223,7 +223,7 @@
     <w:p>
       <w:pPr>
         <w:rPr>
-          <w:rFonts w:ascii="Calibri" w:hAnsi="Calibri" w:cs="Times New Roman"/>
+          <w:rFonts w:ascii="LM Roman 10 Regular" w:hAnsi="LM Roman 10 Regular" w:cs="Times New Roman"/>
           <w:sz w:val="28"/>
           <w:szCs w:val="28"/>
         </w:rPr>
@@ -233,14 +233,14 @@
       <w:pPr>
         <w:jc w:val="center"/>
         <w:rPr>
-          <w:rFonts w:ascii="Calibri" w:hAnsi="Calibri" w:cs="Times New Roman"/>
-          <w:sz w:val="28"/>
-          <w:szCs w:val="28"/>
-        </w:rPr>
-      </w:pPr>
-      <w:r>
-        <w:rPr>
-          <w:rFonts w:ascii="Calibri" w:hAnsi="Calibri" w:cs="Times New Roman"/>
+          <w:rFonts w:ascii="LM Roman 10 Regular" w:hAnsi="LM Roman 10 Regular" w:cs="Times New Roman"/>
+          <w:sz w:val="28"/>
+          <w:szCs w:val="28"/>
+        </w:rPr>
+      </w:pPr>
+      <w:r>
+        <w:rPr>
+          <w:rFonts w:ascii="LM Roman 10 Regular" w:hAnsi="LM Roman 10 Regular" w:cs="Times New Roman"/>
           <w:sz w:val="28"/>
           <w:szCs w:val="28"/>
         </w:rPr>
@@ -250,16 +250,16 @@
     <w:p>
       <w:pPr>
         <w:rPr>
-          <w:rFonts w:ascii="Calibri" w:hAnsi="Calibri" w:cs="Times New Roman"/>
-          <w:sz w:val="28"/>
-          <w:szCs w:val="28"/>
-        </w:rPr>
-      </w:pPr>
-    </w:p>
-    <w:p>
-      <w:pPr>
-        <w:rPr>
-          <w:rFonts w:ascii="Calibri" w:hAnsi="Calibri" w:cs="Times New Roman"/>
+          <w:rFonts w:ascii="LM Roman 10 Regular" w:hAnsi="LM Roman 10 Regular" w:cs="Times New Roman"/>
+          <w:sz w:val="28"/>
+          <w:szCs w:val="28"/>
+        </w:rPr>
+      </w:pPr>
+    </w:p>
+    <w:p>
+      <w:pPr>
+        <w:rPr>
+          <w:rFonts w:ascii="LM Roman 10 Regular" w:hAnsi="LM Roman 10 Regular" w:cs="Times New Roman"/>
           <w:sz w:val="28"/>
           <w:szCs w:val="28"/>
         </w:rPr>
@@ -269,16 +269,14 @@
       <w:pPr>
         <w:jc w:val="center"/>
         <w:rPr>
-          <w:rFonts w:ascii="Calibri" w:hAnsi="Calibri" w:cs="Times New Roman"/>
-          <w:b/>
-          <w:sz w:val="28"/>
-          <w:szCs w:val="28"/>
-        </w:rPr>
-      </w:pPr>
-      <w:r>
-        <w:rPr>
-          <w:rFonts w:ascii="Calibri" w:hAnsi="Calibri" w:cs="Times New Roman"/>
-          <w:b/>
+          <w:rFonts w:ascii="LM Roman 10 Regular" w:hAnsi="LM Roman 10 Regular" w:cs="Times New Roman"/>
+          <w:sz w:val="28"/>
+          <w:szCs w:val="28"/>
+        </w:rPr>
+      </w:pPr>
+      <w:r>
+        <w:rPr>
+          <w:rFonts w:ascii="LM Roman 10 Regular" w:hAnsi="LM Roman 10 Regular" w:cs="Times New Roman"/>
           <w:sz w:val="28"/>
           <w:szCs w:val="28"/>
         </w:rPr>
@@ -289,7 +287,7 @@
       <w:pPr>
         <w:jc w:val="center"/>
         <w:rPr>
-          <w:rFonts w:ascii="Calibri" w:hAnsi="Calibri" w:cs="Times New Roman"/>
+          <w:rFonts w:ascii="LM Roman 10 Regular" w:hAnsi="LM Roman 10 Regular" w:cs="Times New Roman"/>
           <w:sz w:val="28"/>
           <w:szCs w:val="28"/>
         </w:rPr>
@@ -299,7 +297,7 @@
       <w:pPr>
         <w:jc w:val="center"/>
         <w:rPr>
-          <w:rFonts w:ascii="Calibri" w:hAnsi="Calibri" w:cs="Times New Roman"/>
+          <w:rFonts w:ascii="LM Roman 10 Regular" w:hAnsi="LM Roman 10 Regular" w:cs="Times New Roman"/>
           <w:sz w:val="28"/>
           <w:szCs w:val="28"/>
         </w:rPr>
@@ -309,7 +307,7 @@
       <w:pPr>
         <w:jc w:val="center"/>
         <w:rPr>
-          <w:rFonts w:ascii="Calibri" w:hAnsi="Calibri" w:cs="Times New Roman"/>
+          <w:rFonts w:ascii="LM Roman 10 Regular" w:hAnsi="LM Roman 10 Regular" w:cs="Times New Roman"/>
           <w:sz w:val="28"/>
           <w:szCs w:val="28"/>
         </w:rPr>
@@ -319,16 +317,14 @@
       <w:pPr>
         <w:jc w:val="center"/>
         <w:rPr>
-          <w:rFonts w:ascii="Calibri" w:hAnsi="Calibri" w:cs="Times New Roman"/>
-          <w:i/>
-          <w:sz w:val="28"/>
-          <w:szCs w:val="28"/>
-        </w:rPr>
-      </w:pPr>
-      <w:r>
-        <w:rPr>
-          <w:rFonts w:ascii="Calibri" w:hAnsi="Calibri" w:cs="Times New Roman"/>
-          <w:i/>
+          <w:rFonts w:ascii="LM Roman 10 Regular" w:hAnsi="LM Roman 10 Regular" w:cs="Times New Roman"/>
+          <w:sz w:val="28"/>
+          <w:szCs w:val="28"/>
+        </w:rPr>
+      </w:pPr>
+      <w:r>
+        <w:rPr>
+          <w:rFonts w:ascii="LM Roman 10 Regular" w:hAnsi="LM Roman 10 Regular" w:cs="Times New Roman"/>
           <w:sz w:val="28"/>
           <w:szCs w:val="28"/>
         </w:rPr>
@@ -339,7 +335,7 @@
       <w:pPr>
         <w:jc w:val="center"/>
         <w:rPr>
-          <w:rFonts w:ascii="Calibri" w:hAnsi="Calibri" w:cs="Times New Roman"/>
+          <w:rFonts w:ascii="LM Roman 10 Regular" w:hAnsi="LM Roman 10 Regular" w:cs="Times New Roman"/>
           <w:sz w:val="28"/>
           <w:szCs w:val="28"/>
         </w:rPr>
@@ -349,14 +345,14 @@
       <w:pPr>
         <w:jc w:val="center"/>
         <w:rPr>
-          <w:rFonts w:ascii="Calibri" w:hAnsi="Calibri" w:cs="Times New Roman"/>
-          <w:sz w:val="28"/>
-          <w:szCs w:val="28"/>
-        </w:rPr>
-      </w:pPr>
-      <w:r>
-        <w:rPr>
-          <w:rFonts w:ascii="Calibri" w:hAnsi="Calibri" w:cs="Times New Roman"/>
+          <w:rFonts w:ascii="LM Roman 10 Regular" w:hAnsi="LM Roman 10 Regular" w:cs="Times New Roman"/>
+          <w:sz w:val="28"/>
+          <w:szCs w:val="28"/>
+        </w:rPr>
+      </w:pPr>
+      <w:r>
+        <w:rPr>
+          <w:rFonts w:ascii="LM Roman 10 Regular" w:hAnsi="LM Roman 10 Regular" w:cs="Times New Roman"/>
           <w:sz w:val="28"/>
           <w:szCs w:val="28"/>
         </w:rPr>
@@ -367,7 +363,7 @@
       <w:pPr>
         <w:jc w:val="center"/>
         <w:rPr>
-          <w:rFonts w:ascii="Calibri" w:hAnsi="Calibri" w:cs="Times New Roman"/>
+          <w:rFonts w:ascii="LM Roman 10 Regular" w:hAnsi="LM Roman 10 Regular" w:cs="Times New Roman"/>
           <w:sz w:val="28"/>
           <w:szCs w:val="28"/>
         </w:rPr>
@@ -389,8 +385,8 @@
         <w:tblLook w:val="04A0" w:firstRow="1" w:lastRow="0" w:firstColumn="1" w:lastColumn="0" w:noHBand="0" w:noVBand="1"/>
       </w:tblPr>
       <w:tblGrid>
-        <w:gridCol w:w="1494"/>
-        <w:gridCol w:w="5135"/>
+        <w:gridCol w:w="1476"/>
+        <w:gridCol w:w="5153"/>
       </w:tblGrid>
       <w:tr>
         <w:tc>
@@ -400,14 +396,14 @@
           <w:p>
             <w:pPr>
               <w:rPr>
-                <w:rFonts w:ascii="Calibri" w:hAnsi="Calibri" w:cs="Times New Roman"/>
+                <w:rFonts w:ascii="LM Roman 10 Regular" w:hAnsi="LM Roman 10 Regular" w:cs="Times New Roman"/>
                 <w:sz w:val="28"/>
                 <w:szCs w:val="28"/>
               </w:rPr>
             </w:pPr>
             <w:r>
               <w:rPr>
-                <w:rFonts w:ascii="Calibri" w:hAnsi="Calibri" w:cs="Times New Roman"/>
+                <w:rFonts w:ascii="LM Roman 10 Regular" w:hAnsi="LM Roman 10 Regular" w:cs="Times New Roman"/>
                 <w:sz w:val="28"/>
                 <w:szCs w:val="28"/>
                 <w:lang w:val="es-ES"/>
@@ -424,14 +420,14 @@
             <w:pPr>
               <w:jc w:val="center"/>
               <w:rPr>
-                <w:rFonts w:ascii="Calibri" w:hAnsi="Calibri" w:cs="Times New Roman"/>
+                <w:rFonts w:ascii="LM Roman 10 Regular" w:hAnsi="LM Roman 10 Regular" w:cs="Times New Roman"/>
                 <w:sz w:val="28"/>
                 <w:szCs w:val="28"/>
               </w:rPr>
             </w:pPr>
             <w:r>
               <w:rPr>
-                <w:rFonts w:ascii="Calibri" w:hAnsi="Calibri" w:cs="Times New Roman"/>
+                <w:rFonts w:ascii="LM Roman 10 Regular" w:hAnsi="LM Roman 10 Regular" w:cs="Times New Roman"/>
                 <w:sz w:val="28"/>
                 <w:szCs w:val="28"/>
               </w:rPr>
@@ -439,7 +435,7 @@
             </w:r>
             <w:r>
               <w:rPr>
-                <w:rFonts w:ascii="Calibri" w:hAnsi="Calibri" w:cs="Times New Roman"/>
+                <w:rFonts w:ascii="LM Roman 10 Regular" w:hAnsi="LM Roman 10 Regular" w:cs="Times New Roman"/>
                 <w:sz w:val="28"/>
                 <w:szCs w:val="28"/>
               </w:rPr>
@@ -447,7 +443,7 @@
             </w:r>
             <w:r>
               <w:rPr>
-                <w:rFonts w:ascii="Calibri" w:hAnsi="Calibri" w:cs="Times New Roman"/>
+                <w:rFonts w:ascii="LM Roman 10 Regular" w:hAnsi="LM Roman 10 Regular" w:cs="Times New Roman"/>
                 <w:sz w:val="28"/>
                 <w:szCs w:val="28"/>
               </w:rPr>
@@ -455,7 +451,7 @@
             </w:r>
             <w:r>
               <w:rPr>
-                <w:rFonts w:ascii="Calibri" w:hAnsi="Calibri" w:cs="Times New Roman"/>
+                <w:rFonts w:ascii="LM Roman 10 Regular" w:hAnsi="LM Roman 10 Regular" w:cs="Times New Roman"/>
                 <w:sz w:val="28"/>
                 <w:szCs w:val="28"/>
               </w:rPr>
@@ -463,7 +459,7 @@
             </w:r>
             <w:r>
               <w:rPr>
-                <w:rFonts w:ascii="Calibri" w:hAnsi="Calibri" w:cs="Times New Roman"/>
+                <w:rFonts w:ascii="LM Roman 10 Regular" w:hAnsi="LM Roman 10 Regular" w:cs="Times New Roman"/>
                 <w:sz w:val="28"/>
                 <w:szCs w:val="28"/>
               </w:rPr>
@@ -480,14 +476,14 @@
           <w:p>
             <w:pPr>
               <w:rPr>
-                <w:rFonts w:ascii="Calibri" w:hAnsi="Calibri" w:cs="Times New Roman"/>
+                <w:rFonts w:ascii="LM Roman 10 Regular" w:hAnsi="LM Roman 10 Regular" w:cs="Times New Roman"/>
                 <w:sz w:val="28"/>
                 <w:szCs w:val="28"/>
               </w:rPr>
             </w:pPr>
             <w:r>
               <w:rPr>
-                <w:rFonts w:ascii="Calibri" w:hAnsi="Calibri" w:cs="Times New Roman"/>
+                <w:rFonts w:ascii="LM Roman 10 Regular" w:hAnsi="LM Roman 10 Regular" w:cs="Times New Roman"/>
                 <w:sz w:val="28"/>
                 <w:szCs w:val="28"/>
               </w:rPr>
@@ -502,14 +498,14 @@
           <w:p>
             <w:pPr>
               <w:rPr>
-                <w:rFonts w:ascii="Calibri" w:hAnsi="Calibri" w:cs="Times New Roman"/>
+                <w:rFonts w:ascii="LM Roman 10 Regular" w:hAnsi="LM Roman 10 Regular" w:cs="Times New Roman"/>
                 <w:sz w:val="28"/>
                 <w:szCs w:val="28"/>
               </w:rPr>
             </w:pPr>
             <w:r>
               <w:rPr>
-                <w:rFonts w:ascii="Calibri" w:hAnsi="Calibri" w:cs="Times New Roman"/>
+                <w:rFonts w:ascii="LM Roman 10 Regular" w:hAnsi="LM Roman 10 Regular" w:cs="Times New Roman"/>
                 <w:sz w:val="28"/>
                 <w:szCs w:val="28"/>
               </w:rPr>
@@ -517,7 +513,7 @@
             </w:r>
             <w:r>
               <w:rPr>
-                <w:rFonts w:ascii="Calibri" w:hAnsi="Calibri" w:cs="Times New Roman"/>
+                <w:rFonts w:ascii="LM Roman 10 Regular" w:hAnsi="LM Roman 10 Regular" w:cs="Times New Roman"/>
                 <w:sz w:val="28"/>
                 <w:szCs w:val="28"/>
               </w:rPr>
@@ -525,7 +521,7 @@
             </w:r>
             <w:r>
               <w:rPr>
-                <w:rFonts w:ascii="Calibri" w:hAnsi="Calibri" w:cs="Times New Roman"/>
+                <w:rFonts w:ascii="LM Roman 10 Regular" w:hAnsi="LM Roman 10 Regular" w:cs="Times New Roman"/>
                 <w:sz w:val="28"/>
                 <w:szCs w:val="28"/>
               </w:rPr>
@@ -542,7 +538,7 @@
           <w:p>
             <w:pPr>
               <w:rPr>
-                <w:rFonts w:ascii="Calibri" w:hAnsi="Calibri" w:cs="Times New Roman"/>
+                <w:rFonts w:ascii="LM Roman 10 Regular" w:hAnsi="LM Roman 10 Regular" w:cs="Times New Roman"/>
                 <w:sz w:val="28"/>
                 <w:szCs w:val="28"/>
               </w:rPr>
@@ -556,7 +552,7 @@
           <w:p>
             <w:pPr>
               <w:rPr>
-                <w:rFonts w:ascii="Calibri" w:hAnsi="Calibri" w:cs="Times New Roman"/>
+                <w:rFonts w:ascii="LM Roman 10 Regular" w:hAnsi="LM Roman 10 Regular" w:cs="Times New Roman"/>
                 <w:sz w:val="28"/>
                 <w:szCs w:val="28"/>
               </w:rPr>
@@ -569,7 +565,7 @@
       <w:pPr>
         <w:jc w:val="center"/>
         <w:rPr>
-          <w:rFonts w:ascii="Calibri" w:hAnsi="Calibri" w:cs="Times New Roman"/>
+          <w:rFonts w:ascii="LM Roman 10 Regular" w:hAnsi="LM Roman 10 Regular" w:cs="Times New Roman"/>
           <w:sz w:val="28"/>
           <w:szCs w:val="28"/>
         </w:rPr>
@@ -627,14 +623,14 @@
       <w:pPr>
         <w:jc w:val="center"/>
         <w:rPr>
-          <w:rFonts w:ascii="Calibri" w:hAnsi="Calibri" w:cs="Times New Roman"/>
-          <w:sz w:val="28"/>
-          <w:szCs w:val="28"/>
-        </w:rPr>
-      </w:pPr>
-      <w:r>
-        <w:rPr>
-          <w:rFonts w:ascii="Calibri" w:hAnsi="Calibri" w:cs="Times New Roman"/>
+          <w:rFonts w:ascii="LM Roman 10 Regular" w:hAnsi="LM Roman 10 Regular" w:cs="Times New Roman"/>
+          <w:sz w:val="28"/>
+          <w:szCs w:val="28"/>
+        </w:rPr>
+      </w:pPr>
+      <w:r>
+        <w:rPr>
+          <w:rFonts w:ascii="LM Roman 10 Regular" w:hAnsi="LM Roman 10 Regular" w:cs="Times New Roman"/>
           <w:sz w:val="28"/>
           <w:szCs w:val="28"/>
         </w:rPr>
@@ -642,7 +638,7 @@
       </w:r>
       <w:r>
         <w:rPr>
-          <w:rFonts w:ascii="Calibri" w:hAnsi="Calibri" w:cs="Times New Roman"/>
+          <w:rFonts w:ascii="LM Roman 10 Regular" w:hAnsi="LM Roman 10 Regular" w:cs="Times New Roman"/>
           <w:sz w:val="28"/>
           <w:szCs w:val="28"/>
         </w:rPr>
@@ -653,7 +649,7 @@
       <w:pPr>
         <w:jc w:val="center"/>
         <w:rPr>
-          <w:rFonts w:ascii="Calibri" w:hAnsi="Calibri" w:cs="Times New Roman"/>
+          <w:rFonts w:ascii="LM Roman 10 Regular" w:hAnsi="LM Roman 10 Regular" w:cs="Times New Roman"/>
           <w:sz w:val="28"/>
           <w:szCs w:val="28"/>
         </w:rPr>
@@ -663,14 +659,14 @@
       <w:pPr>
         <w:jc w:val="center"/>
         <w:rPr>
-          <w:rFonts w:ascii="Calibri" w:hAnsi="Calibri" w:cs="Times New Roman"/>
-          <w:sz w:val="28"/>
-          <w:szCs w:val="28"/>
-        </w:rPr>
-      </w:pPr>
-      <w:r>
-        <w:rPr>
-          <w:rFonts w:ascii="Calibri" w:hAnsi="Calibri" w:cs="Times New Roman"/>
+          <w:rFonts w:ascii="LM Roman 10 Regular" w:hAnsi="LM Roman 10 Regular" w:cs="Times New Roman"/>
+          <w:sz w:val="28"/>
+          <w:szCs w:val="28"/>
+        </w:rPr>
+      </w:pPr>
+      <w:r>
+        <w:rPr>
+          <w:rFonts w:ascii="LM Roman 10 Regular" w:hAnsi="LM Roman 10 Regular" w:cs="Times New Roman"/>
           <w:sz w:val="28"/>
           <w:szCs w:val="28"/>
         </w:rPr>
@@ -678,7 +674,7 @@
       </w:r>
       <w:r>
         <w:rPr>
-          <w:rFonts w:ascii="Calibri" w:hAnsi="Calibri" w:cs="Verdana"/>
+          <w:rFonts w:ascii="LM Roman 10 Regular" w:hAnsi="LM Roman 10 Regular" w:cs="Verdana"/>
           <w:sz w:val="28"/>
           <w:szCs w:val="28"/>
           <w:lang w:val="es-ES"/>
@@ -704,97 +700,6 @@
       <w:pPr>
         <w:rPr>
           <w:rFonts w:ascii="LM Roman 10 Regular" w:hAnsi="LM Roman 10 Regular" w:cs="Times New Roman"/>
-        </w:rPr>
-      </w:pPr>
-    </w:p>
-    <w:p>
-      <w:pPr>
-        <w:rPr>
-          <w:rFonts w:ascii="LM Roman 10 Regular" w:hAnsi="LM Roman 10 Regular" w:cs="Times New Roman"/>
-        </w:rPr>
-      </w:pPr>
-    </w:p>
-    <w:p>
-      <w:pPr>
-        <w:rPr>
-          <w:rFonts w:ascii="LM Roman 10 Regular" w:hAnsi="LM Roman 10 Regular" w:cs="Times New Roman"/>
-        </w:rPr>
-      </w:pPr>
-    </w:p>
-    <w:p>
-      <w:pPr>
-        <w:rPr>
-          <w:rFonts w:ascii="LM Roman 10 Regular" w:hAnsi="LM Roman 10 Regular" w:cs="Times New Roman"/>
-        </w:rPr>
-      </w:pPr>
-    </w:p>
-    <w:p>
-      <w:pPr>
-        <w:rPr>
-          <w:rFonts w:ascii="LM Roman 10 Regular" w:hAnsi="LM Roman 10 Regular" w:cs="Times New Roman"/>
-        </w:rPr>
-      </w:pPr>
-    </w:p>
-    <w:p>
-      <w:pPr>
-        <w:rPr>
-          <w:rFonts w:ascii="LM Roman 10 Regular" w:hAnsi="LM Roman 10 Regular" w:cs="Times New Roman"/>
-        </w:rPr>
-      </w:pPr>
-    </w:p>
-    <w:p>
-      <w:pPr>
-        <w:rPr>
-          <w:rFonts w:ascii="LM Roman 10 Regular" w:hAnsi="LM Roman 10 Regular" w:cs="Times New Roman"/>
-        </w:rPr>
-      </w:pPr>
-    </w:p>
-    <w:p>
-      <w:pPr>
-        <w:rPr>
-          <w:rFonts w:ascii="LM Roman 10 Regular" w:hAnsi="LM Roman 10 Regular" w:cs="Times New Roman"/>
-        </w:rPr>
-      </w:pPr>
-    </w:p>
-    <w:p>
-      <w:pPr>
-        <w:rPr>
-          <w:rFonts w:ascii="LM Roman 10 Regular" w:hAnsi="LM Roman 10 Regular" w:cs="Times New Roman"/>
-        </w:rPr>
-      </w:pPr>
-    </w:p>
-    <w:p>
-      <w:pPr>
-        <w:rPr>
-          <w:rFonts w:ascii="LM Roman 10 Regular" w:hAnsi="LM Roman 10 Regular" w:cs="Times New Roman"/>
-        </w:rPr>
-      </w:pPr>
-    </w:p>
-    <w:p>
-      <w:pPr>
-        <w:rPr>
-          <w:rFonts w:ascii="LM Roman 10 Regular" w:hAnsi="LM Roman 10 Regular" w:cs="Times New Roman"/>
-          <w:b/>
-          <w:sz w:val="28"/>
-          <w:szCs w:val="28"/>
-        </w:rPr>
-      </w:pPr>
-    </w:p>
-    <w:p>
-      <w:pPr>
-        <w:rPr>
-          <w:rFonts w:ascii="LM Roman 10 Regular" w:hAnsi="LM Roman 10 Regular" w:cs="Times New Roman"/>
-          <w:b/>
-          <w:sz w:val="28"/>
-          <w:szCs w:val="28"/>
-        </w:rPr>
-      </w:pPr>
-    </w:p>
-    <w:p>
-      <w:pPr>
-        <w:rPr>
-          <w:rFonts w:ascii="LM Roman 10 Regular" w:hAnsi="LM Roman 10 Regular" w:cs="Times New Roman"/>
-          <w:b/>
           <w:sz w:val="28"/>
           <w:szCs w:val="28"/>
         </w:rPr>
@@ -840,7 +745,6 @@
         <w:ind w:left="360"/>
         <w:rPr>
           <w:rFonts w:ascii="LM Roman 10 Regular" w:eastAsia="Times New Roman" w:hAnsi="LM Roman 10 Regular" w:cs="Times New Roman"/>
-          <w:b/>
           <w:color w:val="000000"/>
           <w:sz w:val="28"/>
           <w:szCs w:val="28"/>
@@ -851,15 +755,15 @@
       <w:pPr>
         <w:jc w:val="both"/>
         <w:rPr>
-          <w:rFonts w:asciiTheme="majorHAnsi" w:eastAsia="Times New Roman" w:hAnsiTheme="majorHAnsi" w:cs="Times New Roman"/>
-          <w:color w:val="000000"/>
-          <w:sz w:val="28"/>
-          <w:szCs w:val="28"/>
-        </w:rPr>
-      </w:pPr>
-      <w:r>
-        <w:rPr>
-          <w:rFonts w:asciiTheme="majorHAnsi" w:eastAsia="Times New Roman" w:hAnsiTheme="majorHAnsi" w:cs="Times New Roman"/>
+          <w:rFonts w:ascii="LM Roman 10 Regular" w:eastAsia="Times New Roman" w:hAnsi="LM Roman 10 Regular" w:cs="Times New Roman"/>
+          <w:color w:val="000000"/>
+          <w:sz w:val="28"/>
+          <w:szCs w:val="28"/>
+        </w:rPr>
+      </w:pPr>
+      <w:r>
+        <w:rPr>
+          <w:rFonts w:ascii="LM Roman 10 Regular" w:eastAsia="Times New Roman" w:hAnsi="LM Roman 10 Regular" w:cs="Times New Roman"/>
           <w:color w:val="000000"/>
           <w:sz w:val="28"/>
           <w:szCs w:val="28"/>
@@ -871,7 +775,7 @@
       <w:pPr>
         <w:jc w:val="both"/>
         <w:rPr>
-          <w:rFonts w:asciiTheme="majorHAnsi" w:eastAsia="Times New Roman" w:hAnsiTheme="majorHAnsi" w:cs="Times New Roman"/>
+          <w:rFonts w:ascii="LM Roman 10 Regular" w:eastAsia="Times New Roman" w:hAnsi="LM Roman 10 Regular" w:cs="Times New Roman"/>
           <w:color w:val="000000"/>
           <w:sz w:val="28"/>
           <w:szCs w:val="28"/>
@@ -882,15 +786,15 @@
       <w:pPr>
         <w:jc w:val="both"/>
         <w:rPr>
-          <w:rFonts w:asciiTheme="majorHAnsi" w:eastAsia="Times New Roman" w:hAnsiTheme="majorHAnsi" w:cs="Times New Roman"/>
-          <w:color w:val="000000"/>
-          <w:sz w:val="28"/>
-          <w:szCs w:val="28"/>
-        </w:rPr>
-      </w:pPr>
-      <w:r>
-        <w:rPr>
-          <w:rFonts w:asciiTheme="majorHAnsi" w:eastAsia="Times New Roman" w:hAnsiTheme="majorHAnsi" w:cs="Times New Roman"/>
+          <w:rFonts w:ascii="LM Roman 10 Regular" w:eastAsia="Times New Roman" w:hAnsi="LM Roman 10 Regular" w:cs="Times New Roman"/>
+          <w:color w:val="000000"/>
+          <w:sz w:val="28"/>
+          <w:szCs w:val="28"/>
+        </w:rPr>
+      </w:pPr>
+      <w:r>
+        <w:rPr>
+          <w:rFonts w:ascii="LM Roman 10 Regular" w:eastAsia="Times New Roman" w:hAnsi="LM Roman 10 Regular" w:cs="Times New Roman"/>
           <w:color w:val="000000"/>
           <w:sz w:val="28"/>
           <w:szCs w:val="28"/>
@@ -902,7 +806,7 @@
       <w:pPr>
         <w:jc w:val="both"/>
         <w:rPr>
-          <w:rFonts w:asciiTheme="majorHAnsi" w:eastAsia="Times New Roman" w:hAnsiTheme="majorHAnsi" w:cs="Times New Roman"/>
+          <w:rFonts w:ascii="LM Roman 10 Regular" w:eastAsia="Times New Roman" w:hAnsi="LM Roman 10 Regular" w:cs="Times New Roman"/>
           <w:color w:val="000000"/>
           <w:sz w:val="28"/>
           <w:szCs w:val="28"/>
@@ -913,15 +817,15 @@
       <w:pPr>
         <w:jc w:val="both"/>
         <w:rPr>
-          <w:rFonts w:asciiTheme="majorHAnsi" w:eastAsia="Times New Roman" w:hAnsiTheme="majorHAnsi" w:cs="Times New Roman"/>
-          <w:color w:val="000000"/>
-          <w:sz w:val="28"/>
-          <w:szCs w:val="28"/>
-        </w:rPr>
-      </w:pPr>
-      <w:r>
-        <w:rPr>
-          <w:rFonts w:asciiTheme="majorHAnsi" w:eastAsia="Times New Roman" w:hAnsiTheme="majorHAnsi" w:cs="Times New Roman"/>
+          <w:rFonts w:ascii="LM Roman 10 Regular" w:eastAsia="Times New Roman" w:hAnsi="LM Roman 10 Regular" w:cs="Times New Roman"/>
+          <w:color w:val="000000"/>
+          <w:sz w:val="28"/>
+          <w:szCs w:val="28"/>
+        </w:rPr>
+      </w:pPr>
+      <w:r>
+        <w:rPr>
+          <w:rFonts w:ascii="LM Roman 10 Regular" w:eastAsia="Times New Roman" w:hAnsi="LM Roman 10 Regular" w:cs="Times New Roman"/>
           <w:color w:val="000000"/>
           <w:sz w:val="28"/>
           <w:szCs w:val="28"/>
@@ -933,7 +837,7 @@
       <w:pPr>
         <w:jc w:val="both"/>
         <w:rPr>
-          <w:rFonts w:asciiTheme="majorHAnsi" w:eastAsia="Times New Roman" w:hAnsiTheme="majorHAnsi" w:cs="Times New Roman"/>
+          <w:rFonts w:ascii="LM Roman 10 Regular" w:eastAsia="Times New Roman" w:hAnsi="LM Roman 10 Regular" w:cs="Times New Roman"/>
           <w:color w:val="000000"/>
           <w:sz w:val="28"/>
           <w:szCs w:val="28"/>
@@ -944,15 +848,15 @@
       <w:pPr>
         <w:jc w:val="both"/>
         <w:rPr>
-          <w:rFonts w:asciiTheme="majorHAnsi" w:eastAsia="Times New Roman" w:hAnsiTheme="majorHAnsi" w:cs="Times New Roman"/>
-          <w:color w:val="000000"/>
-          <w:sz w:val="28"/>
-          <w:szCs w:val="28"/>
-        </w:rPr>
-      </w:pPr>
-      <w:r>
-        <w:rPr>
-          <w:rFonts w:asciiTheme="majorHAnsi" w:eastAsia="Times New Roman" w:hAnsiTheme="majorHAnsi" w:cs="Times New Roman"/>
+          <w:rFonts w:ascii="LM Roman 10 Regular" w:eastAsia="Times New Roman" w:hAnsi="LM Roman 10 Regular" w:cs="Times New Roman"/>
+          <w:color w:val="000000"/>
+          <w:sz w:val="28"/>
+          <w:szCs w:val="28"/>
+        </w:rPr>
+      </w:pPr>
+      <w:r>
+        <w:rPr>
+          <w:rFonts w:ascii="LM Roman 10 Regular" w:eastAsia="Times New Roman" w:hAnsi="LM Roman 10 Regular" w:cs="Times New Roman"/>
           <w:color w:val="000000"/>
           <w:sz w:val="28"/>
           <w:szCs w:val="28"/>
@@ -964,7 +868,7 @@
       <w:pPr>
         <w:jc w:val="both"/>
         <w:rPr>
-          <w:rFonts w:asciiTheme="majorHAnsi" w:eastAsia="Times New Roman" w:hAnsiTheme="majorHAnsi" w:cs="Times New Roman"/>
+          <w:rFonts w:ascii="LM Roman 10 Regular" w:eastAsia="Times New Roman" w:hAnsi="LM Roman 10 Regular" w:cs="Times New Roman"/>
           <w:color w:val="000000"/>
           <w:sz w:val="28"/>
           <w:szCs w:val="28"/>
@@ -975,15 +879,15 @@
       <w:pPr>
         <w:jc w:val="both"/>
         <w:rPr>
-          <w:rFonts w:asciiTheme="majorHAnsi" w:eastAsia="Times New Roman" w:hAnsiTheme="majorHAnsi" w:cs="Times New Roman"/>
-          <w:color w:val="000000"/>
-          <w:sz w:val="28"/>
-          <w:szCs w:val="28"/>
-        </w:rPr>
-      </w:pPr>
-      <w:r>
-        <w:rPr>
-          <w:rFonts w:asciiTheme="majorHAnsi" w:eastAsia="Times New Roman" w:hAnsiTheme="majorHAnsi" w:cs="Times New Roman"/>
+          <w:rFonts w:ascii="LM Roman 10 Regular" w:eastAsia="Times New Roman" w:hAnsi="LM Roman 10 Regular" w:cs="Times New Roman"/>
+          <w:color w:val="000000"/>
+          <w:sz w:val="28"/>
+          <w:szCs w:val="28"/>
+        </w:rPr>
+      </w:pPr>
+      <w:r>
+        <w:rPr>
+          <w:rFonts w:ascii="LM Roman 10 Regular" w:eastAsia="Times New Roman" w:hAnsi="LM Roman 10 Regular" w:cs="Times New Roman"/>
           <w:color w:val="000000"/>
           <w:sz w:val="28"/>
           <w:szCs w:val="28"/>
@@ -993,7 +897,7 @@
       <w:proofErr w:type="spellStart"/>
       <w:r>
         <w:rPr>
-          <w:rFonts w:asciiTheme="majorHAnsi" w:eastAsia="Times New Roman" w:hAnsiTheme="majorHAnsi" w:cs="Times New Roman"/>
+          <w:rFonts w:ascii="LM Roman 10 Regular" w:eastAsia="Times New Roman" w:hAnsi="LM Roman 10 Regular" w:cs="Times New Roman"/>
           <w:color w:val="000000"/>
           <w:sz w:val="28"/>
           <w:szCs w:val="28"/>
@@ -1003,7 +907,7 @@
       <w:proofErr w:type="spellEnd"/>
       <w:r>
         <w:rPr>
-          <w:rFonts w:asciiTheme="majorHAnsi" w:eastAsia="Times New Roman" w:hAnsiTheme="majorHAnsi" w:cs="Times New Roman"/>
+          <w:rFonts w:ascii="LM Roman 10 Regular" w:eastAsia="Times New Roman" w:hAnsi="LM Roman 10 Regular" w:cs="Times New Roman"/>
           <w:color w:val="000000"/>
           <w:sz w:val="28"/>
           <w:szCs w:val="28"/>
@@ -1013,211 +917,114 @@
       <w:hyperlink r:id="rId10" w:history="1">
         <w:r>
           <w:rPr>
-            <w:rFonts w:asciiTheme="majorHAnsi" w:hAnsiTheme="majorHAnsi"/>
-            <w:i/>
+            <w:rFonts w:ascii="LM Roman 10 Regular" w:hAnsi="LM Roman 10 Regular"/>
             <w:color w:val="8DB3E2" w:themeColor="text2" w:themeTint="66"/>
             <w:u w:val="single"/>
           </w:rPr>
-          <w:t>https://github.com/darkomen/I</w:t>
-        </w:r>
-        <w:r>
-          <w:rPr>
-            <w:rFonts w:asciiTheme="majorHAnsi" w:hAnsiTheme="majorHAnsi"/>
-            <w:i/>
-            <w:color w:val="8DB3E2" w:themeColor="text2" w:themeTint="66"/>
-            <w:u w:val="single"/>
-          </w:rPr>
-          <w:t>n</w:t>
-        </w:r>
-        <w:r>
-          <w:rPr>
-            <w:rFonts w:asciiTheme="majorHAnsi" w:hAnsiTheme="majorHAnsi"/>
-            <w:i/>
-            <w:color w:val="8DB3E2" w:themeColor="text2" w:themeTint="66"/>
-            <w:u w:val="single"/>
-          </w:rPr>
-          <w:t>formatica-industrial</w:t>
+          <w:t>https://github.com/darkomen/Informatica-industrial</w:t>
         </w:r>
       </w:hyperlink>
       <w:r>
         <w:rPr>
-          <w:rFonts w:asciiTheme="majorHAnsi" w:eastAsia="Times New Roman" w:hAnsiTheme="majorHAnsi" w:cs="Times New Roman"/>
-          <w:i/>
-          <w:color w:val="000000"/>
-          <w:sz w:val="28"/>
-          <w:szCs w:val="28"/>
-        </w:rPr>
-        <w:t xml:space="preserve"> </w:t>
-      </w:r>
-      <w:r>
-        <w:rPr>
-          <w:rFonts w:asciiTheme="majorHAnsi" w:eastAsia="Times New Roman" w:hAnsiTheme="majorHAnsi" w:cs="Times New Roman"/>
-          <w:color w:val="000000"/>
-          <w:sz w:val="28"/>
-          <w:szCs w:val="28"/>
-        </w:rPr>
-        <w:t>). Ya que de esta manera, se hará más sencillo la inclusión de nuevas partes del programa y seguimiento por ambos integrantes del proyecto.</w:t>
-      </w:r>
-    </w:p>
-    <w:p>
-      <w:pPr>
-        <w:rPr>
-          <w:rFonts w:ascii="LM Roman 10 Regular" w:eastAsia="Times New Roman" w:hAnsi="LM Roman 10 Regular" w:cs="Times New Roman"/>
-          <w:color w:val="000000"/>
-          <w:sz w:val="28"/>
-          <w:szCs w:val="28"/>
-        </w:rPr>
-      </w:pPr>
-    </w:p>
-    <w:p>
-      <w:pPr>
-        <w:rPr>
-          <w:rFonts w:ascii="LM Roman 10 Regular" w:eastAsia="Times New Roman" w:hAnsi="LM Roman 10 Regular" w:cs="Times New Roman"/>
-          <w:color w:val="000000"/>
-          <w:sz w:val="28"/>
-          <w:szCs w:val="28"/>
-        </w:rPr>
-      </w:pPr>
-    </w:p>
-    <w:p>
-      <w:pPr>
-        <w:rPr>
-          <w:rFonts w:ascii="LM Roman 10 Regular" w:eastAsia="Times New Roman" w:hAnsi="LM Roman 10 Regular" w:cs="Times New Roman"/>
-          <w:color w:val="000000"/>
-          <w:sz w:val="28"/>
-          <w:szCs w:val="28"/>
-        </w:rPr>
-      </w:pPr>
-    </w:p>
-    <w:p>
-      <w:pPr>
-        <w:rPr>
-          <w:rFonts w:ascii="LM Roman 10 Regular" w:eastAsia="Times New Roman" w:hAnsi="LM Roman 10 Regular" w:cs="Times New Roman"/>
-          <w:color w:val="000000"/>
-          <w:sz w:val="28"/>
-          <w:szCs w:val="28"/>
-        </w:rPr>
-      </w:pPr>
-    </w:p>
-    <w:p>
-      <w:pPr>
-        <w:rPr>
-          <w:rFonts w:ascii="LM Roman 10 Regular" w:eastAsia="Times New Roman" w:hAnsi="LM Roman 10 Regular" w:cs="Times New Roman"/>
-          <w:color w:val="000000"/>
-          <w:sz w:val="28"/>
-          <w:szCs w:val="28"/>
-        </w:rPr>
-      </w:pPr>
-    </w:p>
-    <w:p>
-      <w:pPr>
-        <w:rPr>
-          <w:rFonts w:ascii="LM Roman 10 Regular" w:eastAsia="Times New Roman" w:hAnsi="LM Roman 10 Regular" w:cs="Times New Roman"/>
-          <w:color w:val="000000"/>
-          <w:sz w:val="28"/>
-          <w:szCs w:val="28"/>
-        </w:rPr>
-      </w:pPr>
-    </w:p>
-    <w:p>
-      <w:pPr>
-        <w:rPr>
-          <w:rFonts w:ascii="LM Roman 10 Regular" w:eastAsia="Times New Roman" w:hAnsi="LM Roman 10 Regular" w:cs="Times New Roman"/>
-          <w:color w:val="000000"/>
-          <w:sz w:val="28"/>
-          <w:szCs w:val="28"/>
-        </w:rPr>
-      </w:pPr>
-    </w:p>
-    <w:p>
-      <w:pPr>
-        <w:rPr>
-          <w:rFonts w:ascii="LM Roman 10 Regular" w:eastAsia="Times New Roman" w:hAnsi="LM Roman 10 Regular" w:cs="Times New Roman"/>
-          <w:color w:val="000000"/>
-          <w:sz w:val="28"/>
-          <w:szCs w:val="28"/>
-        </w:rPr>
-      </w:pPr>
-    </w:p>
-    <w:p>
-      <w:pPr>
-        <w:rPr>
-          <w:rFonts w:ascii="LM Roman 10 Regular" w:eastAsia="Times New Roman" w:hAnsi="LM Roman 10 Regular" w:cs="Times New Roman"/>
-          <w:color w:val="000000"/>
-          <w:sz w:val="28"/>
-          <w:szCs w:val="28"/>
-        </w:rPr>
-      </w:pPr>
-    </w:p>
-    <w:p>
-      <w:pPr>
-        <w:rPr>
-          <w:rFonts w:ascii="LM Roman 10 Regular" w:eastAsia="Times New Roman" w:hAnsi="LM Roman 10 Regular" w:cs="Times New Roman"/>
-          <w:color w:val="000000"/>
-          <w:sz w:val="28"/>
-          <w:szCs w:val="28"/>
-        </w:rPr>
-      </w:pPr>
-    </w:p>
-    <w:p>
-      <w:pPr>
-        <w:rPr>
-          <w:rFonts w:ascii="LM Roman 10 Regular" w:eastAsia="Times New Roman" w:hAnsi="LM Roman 10 Regular" w:cs="Times New Roman"/>
-          <w:color w:val="000000"/>
-          <w:sz w:val="28"/>
-          <w:szCs w:val="28"/>
-        </w:rPr>
-      </w:pPr>
-    </w:p>
-    <w:p>
-      <w:pPr>
-        <w:rPr>
-          <w:rFonts w:ascii="LM Roman 10 Regular" w:eastAsia="Times New Roman" w:hAnsi="LM Roman 10 Regular" w:cs="Times New Roman"/>
-          <w:color w:val="000000"/>
-          <w:sz w:val="28"/>
-          <w:szCs w:val="28"/>
-        </w:rPr>
-      </w:pPr>
-    </w:p>
-    <w:p>
-      <w:pPr>
-        <w:rPr>
-          <w:rFonts w:ascii="LM Roman 10 Regular" w:eastAsia="Times New Roman" w:hAnsi="LM Roman 10 Regular" w:cs="Times New Roman"/>
-          <w:color w:val="000000"/>
-          <w:sz w:val="28"/>
-          <w:szCs w:val="28"/>
-        </w:rPr>
-      </w:pPr>
-    </w:p>
-    <w:p>
-      <w:pPr>
-        <w:rPr>
-          <w:rFonts w:ascii="LM Roman 10 Regular" w:eastAsia="Times New Roman" w:hAnsi="LM Roman 10 Regular" w:cs="Times New Roman"/>
-          <w:color w:val="000000"/>
-          <w:sz w:val="28"/>
-          <w:szCs w:val="28"/>
-        </w:rPr>
-      </w:pPr>
-    </w:p>
-    <w:p>
-      <w:pPr>
-        <w:rPr>
-          <w:rFonts w:ascii="LM Roman 10 Regular" w:eastAsia="Times New Roman" w:hAnsi="LM Roman 10 Regular" w:cs="Times New Roman"/>
-          <w:color w:val="000000"/>
-          <w:sz w:val="28"/>
-          <w:szCs w:val="28"/>
-        </w:rPr>
-      </w:pPr>
-    </w:p>
-    <w:p>
-      <w:pPr>
-        <w:rPr>
-          <w:rFonts w:ascii="LM Roman 10 Regular" w:eastAsia="Times New Roman" w:hAnsi="LM Roman 10 Regular" w:cs="Times New Roman"/>
-          <w:color w:val="000000"/>
-          <w:sz w:val="28"/>
-          <w:szCs w:val="28"/>
-        </w:rPr>
-      </w:pPr>
+          <w:rFonts w:ascii="LM Roman 10 Regular" w:eastAsia="Times New Roman" w:hAnsi="LM Roman 10 Regular" w:cs="Times New Roman"/>
+          <w:color w:val="000000"/>
+          <w:sz w:val="28"/>
+          <w:szCs w:val="28"/>
+        </w:rPr>
+        <w:t xml:space="preserve"> ). Ya que de esta manera, se hará más sencillo la inclusión de nuevas partes del programa y seguimiento por ambos integrantes del proyecto.</w:t>
+      </w:r>
+    </w:p>
+    <w:p>
+      <w:pPr>
+        <w:rPr>
+          <w:rFonts w:ascii="LM Roman 10 Regular" w:eastAsia="Times New Roman" w:hAnsi="LM Roman 10 Regular" w:cs="Times New Roman"/>
+          <w:color w:val="000000"/>
+          <w:sz w:val="28"/>
+          <w:szCs w:val="28"/>
+        </w:rPr>
+      </w:pPr>
+    </w:p>
+    <w:p>
+      <w:pPr>
+        <w:rPr>
+          <w:rFonts w:ascii="LM Roman 10 Regular" w:eastAsia="Times New Roman" w:hAnsi="LM Roman 10 Regular" w:cs="Times New Roman"/>
+          <w:color w:val="000000"/>
+          <w:sz w:val="28"/>
+          <w:szCs w:val="28"/>
+        </w:rPr>
+      </w:pPr>
+    </w:p>
+    <w:p>
+      <w:pPr>
+        <w:rPr>
+          <w:rFonts w:ascii="LM Roman 10 Regular" w:eastAsia="Times New Roman" w:hAnsi="LM Roman 10 Regular" w:cs="Times New Roman"/>
+          <w:color w:val="000000"/>
+          <w:sz w:val="28"/>
+          <w:szCs w:val="28"/>
+        </w:rPr>
+      </w:pPr>
+    </w:p>
+    <w:p>
+      <w:pPr>
+        <w:rPr>
+          <w:rFonts w:ascii="LM Roman 10 Regular" w:eastAsia="Times New Roman" w:hAnsi="LM Roman 10 Regular" w:cs="Times New Roman"/>
+          <w:color w:val="000000"/>
+          <w:sz w:val="28"/>
+          <w:szCs w:val="28"/>
+        </w:rPr>
+      </w:pPr>
+    </w:p>
+    <w:p>
+      <w:pPr>
+        <w:rPr>
+          <w:rFonts w:ascii="LM Roman 10 Regular" w:eastAsia="Times New Roman" w:hAnsi="LM Roman 10 Regular" w:cs="Times New Roman"/>
+          <w:color w:val="000000"/>
+          <w:sz w:val="28"/>
+          <w:szCs w:val="28"/>
+        </w:rPr>
+      </w:pPr>
+    </w:p>
+    <w:p>
+      <w:pPr>
+        <w:rPr>
+          <w:rFonts w:ascii="LM Roman 10 Regular" w:eastAsia="Times New Roman" w:hAnsi="LM Roman 10 Regular" w:cs="Times New Roman"/>
+          <w:color w:val="000000"/>
+          <w:sz w:val="28"/>
+          <w:szCs w:val="28"/>
+        </w:rPr>
+      </w:pPr>
+    </w:p>
+    <w:p>
+      <w:pPr>
+        <w:rPr>
+          <w:rFonts w:ascii="LM Roman 10 Regular" w:eastAsia="Times New Roman" w:hAnsi="LM Roman 10 Regular" w:cs="Times New Roman"/>
+          <w:color w:val="000000"/>
+          <w:sz w:val="28"/>
+          <w:szCs w:val="28"/>
+        </w:rPr>
+      </w:pPr>
+    </w:p>
+    <w:p>
+      <w:pPr>
+        <w:rPr>
+          <w:rFonts w:ascii="LM Roman 10 Regular" w:eastAsia="Times New Roman" w:hAnsi="LM Roman 10 Regular" w:cs="Times New Roman"/>
+          <w:color w:val="000000"/>
+          <w:sz w:val="28"/>
+          <w:szCs w:val="28"/>
+        </w:rPr>
+      </w:pPr>
+    </w:p>
+    <w:p>
+      <w:pPr>
+        <w:rPr>
+          <w:rFonts w:ascii="LM Roman 10 Regular" w:eastAsia="Times New Roman" w:hAnsi="LM Roman 10 Regular" w:cs="Times New Roman"/>
+          <w:color w:val="000000"/>
+          <w:sz w:val="28"/>
+          <w:szCs w:val="28"/>
+        </w:rPr>
+      </w:pPr>
+      <w:bookmarkStart w:id="0" w:name="_GoBack"/>
+      <w:bookmarkEnd w:id="0"/>
     </w:p>
     <w:p>
       <w:pPr>
@@ -1234,8 +1041,6 @@
           <w:szCs w:val="28"/>
         </w:rPr>
       </w:pPr>
-      <w:bookmarkStart w:id="0" w:name="_GoBack"/>
-      <w:bookmarkEnd w:id="0"/>
       <w:r>
         <w:rPr>
           <w:rFonts w:ascii="LM Roman 10 Regular" w:eastAsia="Times New Roman" w:hAnsi="LM Roman 10 Regular" w:cs="Times New Roman"/>
@@ -1252,7 +1057,6 @@
         <w:pStyle w:val="Prrafodelista"/>
         <w:rPr>
           <w:rFonts w:ascii="LM Roman 10 Regular" w:eastAsia="Times New Roman" w:hAnsi="LM Roman 10 Regular" w:cs="Times New Roman"/>
-          <w:b/>
           <w:color w:val="000000"/>
           <w:sz w:val="28"/>
           <w:szCs w:val="28"/>
@@ -1263,15 +1067,15 @@
       <w:pPr>
         <w:jc w:val="both"/>
         <w:rPr>
-          <w:rFonts w:asciiTheme="majorHAnsi" w:eastAsia="Times New Roman" w:hAnsiTheme="majorHAnsi" w:cs="Times New Roman"/>
-          <w:color w:val="000000"/>
-          <w:sz w:val="28"/>
-          <w:szCs w:val="28"/>
-        </w:rPr>
-      </w:pPr>
-      <w:r>
-        <w:rPr>
-          <w:rFonts w:asciiTheme="majorHAnsi" w:eastAsia="Times New Roman" w:hAnsiTheme="majorHAnsi" w:cs="Times New Roman"/>
+          <w:rFonts w:ascii="LM Roman 10 Regular" w:eastAsia="Times New Roman" w:hAnsi="LM Roman 10 Regular" w:cs="Times New Roman"/>
+          <w:color w:val="000000"/>
+          <w:sz w:val="28"/>
+          <w:szCs w:val="28"/>
+        </w:rPr>
+      </w:pPr>
+      <w:r>
+        <w:rPr>
+          <w:rFonts w:ascii="LM Roman 10 Regular" w:eastAsia="Times New Roman" w:hAnsi="LM Roman 10 Regular" w:cs="Times New Roman"/>
           <w:color w:val="000000"/>
           <w:sz w:val="28"/>
           <w:szCs w:val="28"/>
@@ -1280,7 +1084,7 @@
       </w:r>
       <w:r>
         <w:rPr>
-          <w:rFonts w:asciiTheme="majorHAnsi" w:eastAsia="Times New Roman" w:hAnsiTheme="majorHAnsi" w:cs="Times New Roman"/>
+          <w:rFonts w:ascii="LM Roman 10 Regular" w:eastAsia="Times New Roman" w:hAnsi="LM Roman 10 Regular" w:cs="Times New Roman"/>
           <w:color w:val="000000"/>
           <w:sz w:val="28"/>
           <w:szCs w:val="28"/>
@@ -1289,7 +1093,7 @@
       </w:r>
       <w:r>
         <w:rPr>
-          <w:rFonts w:asciiTheme="majorHAnsi" w:eastAsia="Times New Roman" w:hAnsiTheme="majorHAnsi" w:cs="Times New Roman"/>
+          <w:rFonts w:ascii="LM Roman 10 Regular" w:eastAsia="Times New Roman" w:hAnsi="LM Roman 10 Regular" w:cs="Times New Roman"/>
           <w:color w:val="000000"/>
           <w:sz w:val="28"/>
           <w:szCs w:val="28"/>
@@ -1298,7 +1102,7 @@
       </w:r>
       <w:r>
         <w:rPr>
-          <w:rFonts w:asciiTheme="majorHAnsi" w:eastAsia="Times New Roman" w:hAnsiTheme="majorHAnsi" w:cs="Times New Roman"/>
+          <w:rFonts w:ascii="LM Roman 10 Regular" w:eastAsia="Times New Roman" w:hAnsi="LM Roman 10 Regular" w:cs="Times New Roman"/>
           <w:color w:val="000000"/>
           <w:sz w:val="28"/>
           <w:szCs w:val="28"/>
@@ -1310,15 +1114,15 @@
       <w:pPr>
         <w:jc w:val="both"/>
         <w:rPr>
-          <w:rFonts w:asciiTheme="majorHAnsi" w:eastAsia="Times New Roman" w:hAnsiTheme="majorHAnsi" w:cs="Times New Roman"/>
-          <w:color w:val="000000"/>
-          <w:sz w:val="28"/>
-          <w:szCs w:val="28"/>
-        </w:rPr>
-      </w:pPr>
-      <w:r>
-        <w:rPr>
-          <w:rFonts w:asciiTheme="majorHAnsi" w:eastAsia="Times New Roman" w:hAnsiTheme="majorHAnsi" w:cs="Times New Roman"/>
+          <w:rFonts w:ascii="LM Roman 10 Regular" w:eastAsia="Times New Roman" w:hAnsi="LM Roman 10 Regular" w:cs="Times New Roman"/>
+          <w:color w:val="000000"/>
+          <w:sz w:val="28"/>
+          <w:szCs w:val="28"/>
+        </w:rPr>
+      </w:pPr>
+      <w:r>
+        <w:rPr>
+          <w:rFonts w:ascii="LM Roman 10 Regular" w:eastAsia="Times New Roman" w:hAnsi="LM Roman 10 Regular" w:cs="Times New Roman"/>
           <w:color w:val="000000"/>
           <w:sz w:val="28"/>
           <w:szCs w:val="28"/>
@@ -1327,7 +1131,7 @@
       </w:r>
       <w:r>
         <w:rPr>
-          <w:rFonts w:asciiTheme="majorHAnsi" w:eastAsia="Times New Roman" w:hAnsiTheme="majorHAnsi" w:cs="Times New Roman"/>
+          <w:rFonts w:ascii="LM Roman 10 Regular" w:eastAsia="Times New Roman" w:hAnsi="LM Roman 10 Regular" w:cs="Times New Roman"/>
           <w:color w:val="000000"/>
           <w:sz w:val="28"/>
           <w:szCs w:val="28"/>
@@ -1336,7 +1140,7 @@
       </w:r>
       <w:r>
         <w:rPr>
-          <w:rFonts w:asciiTheme="majorHAnsi" w:eastAsia="Times New Roman" w:hAnsiTheme="majorHAnsi" w:cs="Times New Roman"/>
+          <w:rFonts w:ascii="LM Roman 10 Regular" w:eastAsia="Times New Roman" w:hAnsi="LM Roman 10 Regular" w:cs="Times New Roman"/>
           <w:color w:val="000000"/>
           <w:sz w:val="28"/>
           <w:szCs w:val="28"/>
@@ -1423,15 +1227,15 @@
       <w:pPr>
         <w:jc w:val="both"/>
         <w:rPr>
-          <w:rFonts w:asciiTheme="majorHAnsi" w:eastAsia="Times New Roman" w:hAnsiTheme="majorHAnsi" w:cs="Times New Roman"/>
-          <w:color w:val="000000"/>
-          <w:sz w:val="28"/>
-          <w:szCs w:val="28"/>
-        </w:rPr>
-      </w:pPr>
-      <w:r>
-        <w:rPr>
-          <w:rFonts w:asciiTheme="majorHAnsi" w:eastAsia="Times New Roman" w:hAnsiTheme="majorHAnsi" w:cs="Times New Roman"/>
+          <w:rFonts w:ascii="LM Roman 10 Regular" w:eastAsia="Times New Roman" w:hAnsi="LM Roman 10 Regular" w:cs="Times New Roman"/>
+          <w:color w:val="000000"/>
+          <w:sz w:val="28"/>
+          <w:szCs w:val="28"/>
+        </w:rPr>
+      </w:pPr>
+      <w:r>
+        <w:rPr>
+          <w:rFonts w:ascii="LM Roman 10 Regular" w:eastAsia="Times New Roman" w:hAnsi="LM Roman 10 Regular" w:cs="Times New Roman"/>
           <w:color w:val="000000"/>
           <w:sz w:val="28"/>
           <w:szCs w:val="28"/>
@@ -1510,15 +1314,15 @@
       <w:pPr>
         <w:jc w:val="both"/>
         <w:rPr>
-          <w:rFonts w:asciiTheme="majorHAnsi" w:eastAsia="Times New Roman" w:hAnsiTheme="majorHAnsi" w:cs="Times New Roman"/>
-          <w:color w:val="000000"/>
-          <w:sz w:val="28"/>
-          <w:szCs w:val="28"/>
-        </w:rPr>
-      </w:pPr>
-      <w:r>
-        <w:rPr>
-          <w:rFonts w:asciiTheme="majorHAnsi" w:eastAsia="Times New Roman" w:hAnsiTheme="majorHAnsi" w:cs="Times New Roman"/>
+          <w:rFonts w:ascii="LM Roman 10 Regular" w:eastAsia="Times New Roman" w:hAnsi="LM Roman 10 Regular" w:cs="Times New Roman"/>
+          <w:color w:val="000000"/>
+          <w:sz w:val="28"/>
+          <w:szCs w:val="28"/>
+        </w:rPr>
+      </w:pPr>
+      <w:r>
+        <w:rPr>
+          <w:rFonts w:ascii="LM Roman 10 Regular" w:eastAsia="Times New Roman" w:hAnsi="LM Roman 10 Regular" w:cs="Times New Roman"/>
           <w:color w:val="000000"/>
           <w:sz w:val="28"/>
           <w:szCs w:val="28"/>
@@ -1527,7 +1331,7 @@
       </w:r>
       <w:r>
         <w:rPr>
-          <w:rFonts w:asciiTheme="majorHAnsi" w:eastAsia="Times New Roman" w:hAnsiTheme="majorHAnsi" w:cs="Times New Roman"/>
+          <w:rFonts w:ascii="LM Roman 10 Regular" w:eastAsia="Times New Roman" w:hAnsi="LM Roman 10 Regular" w:cs="Times New Roman"/>
           <w:color w:val="000000"/>
           <w:sz w:val="28"/>
           <w:szCs w:val="28"/>
@@ -3574,7 +3378,7 @@
 </file>
 
 <file path=customXml/itemProps1.xml><?xml version="1.0" encoding="utf-8"?>
-<ds:datastoreItem xmlns:ds="http://schemas.openxmlformats.org/officeDocument/2006/customXml" ds:itemID="{6CD053CD-BA78-3941-A09E-743500F4FFF9}">
+<ds:datastoreItem xmlns:ds="http://schemas.openxmlformats.org/officeDocument/2006/customXml" ds:itemID="{7D0AB39F-659E-9042-94A9-31CE1834F9A1}">
   <ds:schemaRefs>
     <ds:schemaRef ds:uri="http://schemas.openxmlformats.org/officeDocument/2006/bibliography"/>
   </ds:schemaRefs>

</xml_diff>